<commit_message>
updated entire user interface
</commit_message>
<xml_diff>
--- a/MatchingCards_Report (2).docx
+++ b/MatchingCards_Report (2).docx
@@ -6484,7 +6484,7 @@
           </mc:Choice>
           <mc:Fallback>
             <w:pict>
-              <v:rect w14:anchorId="70ECFE2D" id="Rectangle 12" o:spid="_x0000_s1026" style="position:absolute;margin-left:199.2pt;margin-top:3.65pt;width:415.15pt;height:93.6pt;z-index:251730944;visibility:visible;mso-wrap-style:square;mso-width-percent:0;mso-height-percent:0;mso-wrap-distance-left:9pt;mso-wrap-distance-top:0;mso-wrap-distance-right:9pt;mso-wrap-distance-bottom:0;mso-position-horizontal:absolute;mso-position-horizontal-relative:page;mso-position-vertical:absolute;mso-position-vertical-relative:text;mso-width-percent:0;mso-height-percent:0;mso-width-relative:margin;mso-height-relative:margin;v-text-anchor:middle" o:gfxdata="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" fillcolor="#1c60a1" stroked="f" strokeweight="1pt">
+              <v:rect w14:anchorId="46730BA8" id="Rectangle 12" o:spid="_x0000_s1026" style="position:absolute;margin-left:199.2pt;margin-top:3.65pt;width:415.15pt;height:93.6pt;z-index:251730944;visibility:visible;mso-wrap-style:square;mso-width-percent:0;mso-height-percent:0;mso-wrap-distance-left:9pt;mso-wrap-distance-top:0;mso-wrap-distance-right:9pt;mso-wrap-distance-bottom:0;mso-position-horizontal:absolute;mso-position-horizontal-relative:page;mso-position-vertical:absolute;mso-position-vertical-relative:text;mso-width-percent:0;mso-height-percent:0;mso-width-relative:margin;mso-height-relative:margin;v-text-anchor:middle" o:gfxdata="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" fillcolor="#1c60a1" stroked="f" strokeweight="1pt">
                 <v:fill opacity="26214f"/>
                 <w10:wrap anchorx="page"/>
               </v:rect>
@@ -6584,7 +6584,7 @@
           </mc:Choice>
           <mc:Fallback>
             <w:pict>
-              <v:line w14:anchorId="59B0C303" id="Straight Connector 4" o:spid="_x0000_s1026" style="position:absolute;z-index:251732992;visibility:visible;mso-wrap-style:square;mso-width-percent:0;mso-wrap-distance-left:9pt;mso-wrap-distance-top:0;mso-wrap-distance-right:9pt;mso-wrap-distance-bottom:0;mso-position-horizontal:left;mso-position-horizontal-relative:page;mso-position-vertical:absolute;mso-position-vertical-relative:text;mso-width-percent:0;mso-width-relative:margin" from="0,18.65pt" to="614.75pt,18.65pt" o:gfxdata="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" strokecolor="#1c60a1" strokeweight="4.5pt">
+              <v:line w14:anchorId="2692176B" id="Straight Connector 4" o:spid="_x0000_s1026" style="position:absolute;z-index:251732992;visibility:visible;mso-wrap-style:square;mso-width-percent:0;mso-wrap-distance-left:9pt;mso-wrap-distance-top:0;mso-wrap-distance-right:9pt;mso-wrap-distance-bottom:0;mso-position-horizontal:left;mso-position-horizontal-relative:page;mso-position-vertical:absolute;mso-position-vertical-relative:text;mso-width-percent:0;mso-width-relative:margin" from="0,18.65pt" to="614.75pt,18.65pt" o:gfxdata="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" strokecolor="#1c60a1" strokeweight="4.5pt">
                 <v:stroke joinstyle="miter"/>
                 <w10:wrap anchorx="page"/>
               </v:line>
@@ -7904,23 +7904,44 @@
           <w:bCs/>
           <w:sz w:val="24"/>
         </w:rPr>
-        <w:t>usability and reusability.</w:t>
-      </w:r>
-    </w:p>
-    <w:p>
-      <w:pPr>
-        <w:tabs>
-          <w:tab w:val="left" w:pos="5172"/>
-        </w:tabs>
-        <w:ind w:left="792"/>
+        <w:t>usability</w:t>
+      </w:r>
+      <w:r>
         <w:rPr>
           <w:rFonts w:ascii="Arial" w:eastAsia="Arial" w:hAnsi="Arial" w:cs="Arial"/>
           <w:b/>
           <w:bCs/>
-          <w:sz w:val="28"/>
-          <w:szCs w:val="24"/>
-        </w:rPr>
-      </w:pPr>
+          <w:sz w:val="24"/>
+        </w:rPr>
+        <w:t xml:space="preserve">, </w:t>
+      </w:r>
+      <w:r>
+        <w:rPr>
+          <w:rFonts w:ascii="Arial" w:eastAsia="Arial" w:hAnsi="Arial" w:cs="Arial"/>
+          <w:b/>
+          <w:bCs/>
+          <w:sz w:val="24"/>
+        </w:rPr>
+        <w:t>reusability</w:t>
+      </w:r>
+      <w:r>
+        <w:rPr>
+          <w:rFonts w:ascii="Arial" w:eastAsia="Arial" w:hAnsi="Arial" w:cs="Arial"/>
+          <w:b/>
+          <w:bCs/>
+          <w:sz w:val="24"/>
+        </w:rPr>
+        <w:t xml:space="preserve"> and platform constraints</w:t>
+      </w:r>
+      <w:r>
+        <w:rPr>
+          <w:rFonts w:ascii="Arial" w:eastAsia="Arial" w:hAnsi="Arial" w:cs="Arial"/>
+          <w:b/>
+          <w:bCs/>
+          <w:sz w:val="24"/>
+        </w:rPr>
+        <w:t>.</w:t>
+      </w:r>
     </w:p>
     <w:p>
       <w:pPr>
@@ -8186,23 +8207,7 @@
           <w:rFonts w:ascii="Arial" w:eastAsia="Arial" w:hAnsi="Arial" w:cs="Arial"/>
           <w:szCs w:val="20"/>
         </w:rPr>
-        <w:t xml:space="preserve">. As this game is </w:t>
-      </w:r>
-      <w:proofErr w:type="gramStart"/>
-      <w:r>
-        <w:rPr>
-          <w:rFonts w:ascii="Arial" w:eastAsia="Arial" w:hAnsi="Arial" w:cs="Arial"/>
-          <w:szCs w:val="20"/>
-        </w:rPr>
-        <w:t>fairly simple</w:t>
-      </w:r>
-      <w:proofErr w:type="gramEnd"/>
-      <w:r>
-        <w:rPr>
-          <w:rFonts w:ascii="Arial" w:eastAsia="Arial" w:hAnsi="Arial" w:cs="Arial"/>
-          <w:szCs w:val="20"/>
-        </w:rPr>
-        <w:t xml:space="preserve">, this requirement is possible to complete.  </w:t>
+        <w:t xml:space="preserve">. As this game is fairly simple, this requirement is possible to complete.  </w:t>
       </w:r>
     </w:p>
     <w:p>
@@ -8442,35 +8447,104 @@
         <w:tabs>
           <w:tab w:val="left" w:pos="5172"/>
         </w:tabs>
-        <w:ind w:left="1440"/>
-        <w:rPr>
-          <w:rFonts w:ascii="Arial" w:eastAsia="Arial" w:hAnsi="Arial" w:cs="Arial"/>
-          <w:sz w:val="28"/>
-          <w:szCs w:val="24"/>
-        </w:rPr>
-      </w:pPr>
+        <w:rPr>
+          <w:rFonts w:ascii="Arial" w:eastAsia="Arial" w:hAnsi="Arial" w:cs="Arial"/>
+          <w:szCs w:val="20"/>
+        </w:rPr>
+      </w:pPr>
+    </w:p>
+    <w:p>
+      <w:pPr>
+        <w:keepNext/>
+        <w:keepLines/>
+        <w:spacing w:before="40" w:after="0" w:line="360" w:lineRule="auto"/>
+        <w:ind w:left="648"/>
+        <w:outlineLvl w:val="1"/>
+        <w:rPr>
+          <w:rFonts w:ascii="Arial Black" w:eastAsia="Times New Roman" w:hAnsi="Arial Black" w:cs="Times New Roman"/>
+          <w:sz w:val="24"/>
+        </w:rPr>
+      </w:pPr>
+      <w:r>
+        <w:rPr>
+          <w:rFonts w:ascii="Arial Black" w:eastAsia="Times New Roman" w:hAnsi="Arial Black" w:cs="Times New Roman"/>
+          <w:sz w:val="24"/>
+        </w:rPr>
+        <w:t>4.3.</w:t>
+      </w:r>
+      <w:r>
+        <w:rPr>
+          <w:rFonts w:ascii="Arial Black" w:eastAsia="Times New Roman" w:hAnsi="Arial Black" w:cs="Times New Roman"/>
+          <w:sz w:val="24"/>
+        </w:rPr>
+        <w:t>6 Platform Constraints</w:t>
+      </w:r>
     </w:p>
     <w:p>
       <w:pPr>
         <w:tabs>
           <w:tab w:val="left" w:pos="5172"/>
         </w:tabs>
-        <w:rPr>
-          <w:rFonts w:ascii="Arial" w:eastAsia="Arial" w:hAnsi="Arial" w:cs="Arial"/>
-          <w:sz w:val="28"/>
-          <w:szCs w:val="24"/>
-        </w:rPr>
-      </w:pPr>
+        <w:ind w:left="1440"/>
+        <w:rPr>
+          <w:rFonts w:ascii="Arial" w:eastAsia="Arial" w:hAnsi="Arial" w:cs="Arial"/>
+          <w:szCs w:val="20"/>
+        </w:rPr>
+      </w:pPr>
+      <w:r>
+        <w:rPr>
+          <w:rFonts w:ascii="Arial" w:eastAsia="Arial" w:hAnsi="Arial" w:cs="Arial"/>
+          <w:szCs w:val="20"/>
+        </w:rPr>
+        <w:t xml:space="preserve">This requirement states that the </w:t>
+      </w:r>
+      <w:r>
+        <w:rPr>
+          <w:rFonts w:ascii="Arial" w:eastAsia="Arial" w:hAnsi="Arial" w:cs="Arial"/>
+          <w:szCs w:val="20"/>
+        </w:rPr>
+        <w:t xml:space="preserve">web application </w:t>
+      </w:r>
+      <w:r>
+        <w:rPr>
+          <w:rFonts w:ascii="Arial" w:eastAsia="Arial" w:hAnsi="Arial" w:cs="Arial"/>
+          <w:szCs w:val="20"/>
+        </w:rPr>
+        <w:t xml:space="preserve">must be able to run with appropriate page layout and full functionality on the </w:t>
+      </w:r>
+      <w:r>
+        <w:rPr>
+          <w:rFonts w:ascii="Arial" w:eastAsia="Arial" w:hAnsi="Arial" w:cs="Arial"/>
+          <w:b/>
+          <w:bCs/>
+          <w:szCs w:val="20"/>
+        </w:rPr>
+        <w:t xml:space="preserve">Google Chrome </w:t>
+      </w:r>
+      <w:r>
+        <w:rPr>
+          <w:rFonts w:ascii="Arial" w:eastAsia="Arial" w:hAnsi="Arial" w:cs="Arial"/>
+          <w:szCs w:val="20"/>
+        </w:rPr>
+        <w:t>browser</w:t>
+      </w:r>
+      <w:r>
+        <w:rPr>
+          <w:rFonts w:ascii="Arial" w:eastAsia="Arial" w:hAnsi="Arial" w:cs="Arial"/>
+          <w:szCs w:val="20"/>
+        </w:rPr>
+        <w:t>.</w:t>
+      </w:r>
     </w:p>
     <w:p>
       <w:pPr>
         <w:tabs>
           <w:tab w:val="left" w:pos="5172"/>
         </w:tabs>
-        <w:rPr>
-          <w:rFonts w:ascii="Arial" w:eastAsia="Arial" w:hAnsi="Arial" w:cs="Arial"/>
-          <w:sz w:val="28"/>
-          <w:szCs w:val="24"/>
+        <w:ind w:left="1440"/>
+        <w:rPr>
+          <w:rFonts w:ascii="Arial" w:eastAsia="Arial" w:hAnsi="Arial" w:cs="Arial"/>
+          <w:szCs w:val="20"/>
         </w:rPr>
       </w:pPr>
     </w:p>
@@ -8965,21 +9039,7 @@
         <w:rPr>
           <w:rFonts w:asciiTheme="minorBidi" w:eastAsia="Times New Roman" w:hAnsiTheme="minorBidi"/>
         </w:rPr>
-        <w:t xml:space="preserve">The players </w:t>
-      </w:r>
-      <w:proofErr w:type="gramStart"/>
-      <w:r>
-        <w:rPr>
-          <w:rFonts w:asciiTheme="minorBidi" w:eastAsia="Times New Roman" w:hAnsiTheme="minorBidi"/>
-        </w:rPr>
-        <w:t>have the ability to</w:t>
-      </w:r>
-      <w:proofErr w:type="gramEnd"/>
-      <w:r>
-        <w:rPr>
-          <w:rFonts w:asciiTheme="minorBidi" w:eastAsia="Times New Roman" w:hAnsiTheme="minorBidi"/>
-        </w:rPr>
-        <w:t xml:space="preserve"> restart the game after the game ends and the winner is announced.</w:t>
+        <w:t>The players have the ability to restart the game after the game ends and the winner is announced.</w:t>
       </w:r>
     </w:p>
     <w:p>
@@ -9206,25 +9266,7 @@
           <w:sz w:val="20"/>
           <w:szCs w:val="20"/>
         </w:rPr>
-        <w:t xml:space="preserve">The players </w:t>
-      </w:r>
-      <w:proofErr w:type="gramStart"/>
-      <w:r>
-        <w:rPr>
-          <w:rFonts w:asciiTheme="minorBidi" w:eastAsia="Times New Roman" w:hAnsiTheme="minorBidi"/>
-          <w:sz w:val="20"/>
-          <w:szCs w:val="20"/>
-        </w:rPr>
-        <w:t>have the ability to</w:t>
-      </w:r>
-      <w:proofErr w:type="gramEnd"/>
-      <w:r>
-        <w:rPr>
-          <w:rFonts w:asciiTheme="minorBidi" w:eastAsia="Times New Roman" w:hAnsiTheme="minorBidi"/>
-          <w:sz w:val="20"/>
-          <w:szCs w:val="20"/>
-        </w:rPr>
-        <w:t xml:space="preserve"> click restart before beginning the game or in the middle of the game in order to return to the main menu and change the level, avatar or even the username.</w:t>
+        <w:t>The players have the ability to click restart before beginning the game or in the middle of the game in order to return to the main menu and change the level, avatar or even the username.</w:t>
       </w:r>
     </w:p>
     <w:p>
@@ -9570,6 +9612,18 @@
         <w:tabs>
           <w:tab w:val="left" w:pos="5172"/>
         </w:tabs>
+        <w:ind w:left="1440"/>
+        <w:rPr>
+          <w:rFonts w:ascii="Arial" w:eastAsia="Arial" w:hAnsi="Arial" w:cs="Arial"/>
+          <w:szCs w:val="20"/>
+        </w:rPr>
+      </w:pPr>
+    </w:p>
+    <w:p>
+      <w:pPr>
+        <w:tabs>
+          <w:tab w:val="left" w:pos="5172"/>
+        </w:tabs>
         <w:rPr>
           <w:rFonts w:ascii="Arial" w:eastAsia="Arial" w:hAnsi="Arial" w:cs="Arial"/>
           <w:b/>
@@ -9677,16 +9731,13 @@
       </w:pPr>
       <w:r>
         <w:rPr>
-          <w:rFonts w:ascii="Arial" w:eastAsia="Arial" w:hAnsi="Arial" w:cs="Arial"/>
           <w:noProof/>
-          <w:sz w:val="28"/>
-          <w:szCs w:val="24"/>
         </w:rPr>
         <w:drawing>
-          <wp:inline distT="0" distB="0" distL="0" distR="0" wp14:anchorId="407C6F88" wp14:editId="0D23A8C5">
-            <wp:extent cx="5814060" cy="4736968"/>
-            <wp:effectExtent l="0" t="0" r="0" b="6985"/>
-            <wp:docPr id="102" name="Picture 102" descr="A screenshot of a cell phone&#10;&#10;Description automatically generated"/>
+          <wp:inline distT="0" distB="0" distL="0" distR="0" wp14:anchorId="219728DD" wp14:editId="6090286A">
+            <wp:extent cx="5897880" cy="3778885"/>
+            <wp:effectExtent l="0" t="0" r="7620" b="0"/>
+            <wp:docPr id="40" name="Picture 40" descr="A screenshot of a cell phone&#10;&#10;Description automatically generated"/>
             <wp:cNvGraphicFramePr>
               <a:graphicFrameLocks xmlns:a="http://schemas.openxmlformats.org/drawingml/2006/main" noChangeAspect="1"/>
             </wp:cNvGraphicFramePr>
@@ -9694,11 +9745,11 @@
               <a:graphicData uri="http://schemas.openxmlformats.org/drawingml/2006/picture">
                 <pic:pic xmlns:pic="http://schemas.openxmlformats.org/drawingml/2006/picture">
                   <pic:nvPicPr>
-                    <pic:cNvPr id="102" name="UI Mock-up for Main Menu.png"/>
+                    <pic:cNvPr id="40" name="UI Mock-up for Main Menu.png"/>
                     <pic:cNvPicPr/>
                   </pic:nvPicPr>
                   <pic:blipFill>
-                    <a:blip r:embed="rId15" cstate="print">
+                    <a:blip r:embed="rId15">
                       <a:extLst>
                         <a:ext uri="{28A0092B-C50C-407E-A947-70E740481C1C}">
                           <a14:useLocalDpi xmlns:a14="http://schemas.microsoft.com/office/drawing/2010/main" val="0"/>
@@ -9712,7 +9763,7 @@
                   <pic:spPr>
                     <a:xfrm>
                       <a:off x="0" y="0"/>
-                      <a:ext cx="5822492" cy="4743838"/>
+                      <a:ext cx="5897880" cy="3778885"/>
                     </a:xfrm>
                     <a:prstGeom prst="rect">
                       <a:avLst/>
@@ -9731,7 +9782,13 @@
         <w:ind w:left="4320"/>
       </w:pPr>
       <w:r>
-        <w:t xml:space="preserve">       Figure </w:t>
+        <w:t xml:space="preserve">     </w:t>
+      </w:r>
+      <w:r>
+        <w:t xml:space="preserve">       </w:t>
+      </w:r>
+      <w:r>
+        <w:t xml:space="preserve">  Figure </w:t>
       </w:r>
       <w:fldSimple w:instr=" SEQ Figure \* ARABIC ">
         <w:r>
@@ -9746,6 +9803,8 @@
       </w:r>
     </w:p>
     <w:p/>
+    <w:p/>
+    <w:p/>
     <w:p>
       <w:pPr>
         <w:tabs>
@@ -9882,6 +9941,7 @@
         <w:tabs>
           <w:tab w:val="left" w:pos="5172"/>
         </w:tabs>
+        <w:ind w:left="1440"/>
       </w:pPr>
       <w:r>
         <w:rPr>
@@ -9925,16 +9985,13 @@
       </w:r>
       <w:r>
         <w:rPr>
-          <w:rFonts w:ascii="Arial" w:eastAsia="Arial" w:hAnsi="Arial" w:cs="Arial"/>
           <w:noProof/>
-          <w:sz w:val="28"/>
-          <w:szCs w:val="24"/>
         </w:rPr>
         <w:drawing>
-          <wp:inline distT="0" distB="0" distL="0" distR="0" wp14:anchorId="5EDF2789" wp14:editId="215AD2C2">
-            <wp:extent cx="5021580" cy="4968468"/>
-            <wp:effectExtent l="0" t="0" r="7620" b="3810"/>
-            <wp:docPr id="103" name="Picture 103" descr="A picture containing electronics, keyboard&#10;&#10;Description automatically generated"/>
+          <wp:inline distT="0" distB="0" distL="0" distR="0" wp14:anchorId="0BA38885" wp14:editId="730A1B53">
+            <wp:extent cx="5654530" cy="4778154"/>
+            <wp:effectExtent l="0" t="0" r="3810" b="3810"/>
+            <wp:docPr id="42" name="Picture 42" descr="A screenshot of a cell phone&#10;&#10;Description automatically generated"/>
             <wp:cNvGraphicFramePr>
               <a:graphicFrameLocks xmlns:a="http://schemas.openxmlformats.org/drawingml/2006/main" noChangeAspect="1"/>
             </wp:cNvGraphicFramePr>
@@ -9942,11 +9999,11 @@
               <a:graphicData uri="http://schemas.openxmlformats.org/drawingml/2006/picture">
                 <pic:pic xmlns:pic="http://schemas.openxmlformats.org/drawingml/2006/picture">
                   <pic:nvPicPr>
-                    <pic:cNvPr id="103" name="UI Mock-up for Game Session.png"/>
+                    <pic:cNvPr id="42" name="UI Mock-up for Game Session.png"/>
                     <pic:cNvPicPr/>
                   </pic:nvPicPr>
                   <pic:blipFill>
-                    <a:blip r:embed="rId16" cstate="print">
+                    <a:blip r:embed="rId16">
                       <a:extLst>
                         <a:ext uri="{28A0092B-C50C-407E-A947-70E740481C1C}">
                           <a14:useLocalDpi xmlns:a14="http://schemas.microsoft.com/office/drawing/2010/main" val="0"/>
@@ -9960,7 +10017,7 @@
                   <pic:spPr>
                     <a:xfrm>
                       <a:off x="0" y="0"/>
-                      <a:ext cx="5034405" cy="4981158"/>
+                      <a:ext cx="5654530" cy="4778154"/>
                     </a:xfrm>
                     <a:prstGeom prst="rect">
                       <a:avLst/>
@@ -9976,7 +10033,7 @@
     <w:p>
       <w:pPr>
         <w:pStyle w:val="Caption"/>
-        <w:ind w:left="2880" w:firstLine="720"/>
+        <w:ind w:left="3600" w:firstLine="720"/>
       </w:pPr>
       <w:r>
         <w:t xml:space="preserve"> </w:t>
@@ -9998,6 +10055,7 @@
     </w:p>
     <w:p/>
     <w:p/>
+    <w:p/>
     <w:p>
       <w:pPr>
         <w:tabs>
@@ -10010,6 +10068,8 @@
           <w:szCs w:val="24"/>
         </w:rPr>
       </w:pPr>
+      <w:bookmarkStart w:id="7" w:name="_GoBack"/>
+      <w:bookmarkEnd w:id="7"/>
     </w:p>
     <w:p>
       <w:pPr>
@@ -10032,7 +10092,6 @@
           <w:sz w:val="28"/>
           <w:szCs w:val="24"/>
         </w:rPr>
-        <w:lastRenderedPageBreak/>
         <w:t xml:space="preserve">        </w:t>
       </w:r>
       <w:r>
@@ -10091,16 +10150,13 @@
       </w:pPr>
       <w:r>
         <w:rPr>
-          <w:rFonts w:ascii="Arial" w:eastAsia="Arial" w:hAnsi="Arial" w:cs="Arial"/>
           <w:noProof/>
-          <w:sz w:val="28"/>
-          <w:szCs w:val="24"/>
         </w:rPr>
         <w:drawing>
-          <wp:inline distT="0" distB="0" distL="0" distR="0" wp14:anchorId="775FD88E" wp14:editId="4F7DAF2C">
-            <wp:extent cx="5477777" cy="5212080"/>
-            <wp:effectExtent l="0" t="0" r="8890" b="7620"/>
-            <wp:docPr id="104" name="Picture 104" descr="A screenshot of a cell phone&#10;&#10;Description automatically generated"/>
+          <wp:inline distT="0" distB="0" distL="0" distR="0" wp14:anchorId="5B16CCA8" wp14:editId="231C521F">
+            <wp:extent cx="5631668" cy="4968671"/>
+            <wp:effectExtent l="0" t="0" r="7620" b="3810"/>
+            <wp:docPr id="43" name="Picture 43" descr="A screenshot of a cell phone&#10;&#10;Description automatically generated"/>
             <wp:cNvGraphicFramePr>
               <a:graphicFrameLocks xmlns:a="http://schemas.openxmlformats.org/drawingml/2006/main" noChangeAspect="1"/>
             </wp:cNvGraphicFramePr>
@@ -10108,11 +10164,11 @@
               <a:graphicData uri="http://schemas.openxmlformats.org/drawingml/2006/picture">
                 <pic:pic xmlns:pic="http://schemas.openxmlformats.org/drawingml/2006/picture">
                   <pic:nvPicPr>
-                    <pic:cNvPr id="104" name="UI Mock-up for game results.png"/>
+                    <pic:cNvPr id="43" name="UI Mock-up for game results.png"/>
                     <pic:cNvPicPr/>
                   </pic:nvPicPr>
                   <pic:blipFill>
-                    <a:blip r:embed="rId17" cstate="print">
+                    <a:blip r:embed="rId17">
                       <a:extLst>
                         <a:ext uri="{28A0092B-C50C-407E-A947-70E740481C1C}">
                           <a14:useLocalDpi xmlns:a14="http://schemas.microsoft.com/office/drawing/2010/main" val="0"/>
@@ -10126,7 +10182,7 @@
                   <pic:spPr>
                     <a:xfrm>
                       <a:off x="0" y="0"/>
-                      <a:ext cx="5492846" cy="5226418"/>
+                      <a:ext cx="5631668" cy="4968671"/>
                     </a:xfrm>
                     <a:prstGeom prst="rect">
                       <a:avLst/>
@@ -10145,6 +10201,9 @@
         <w:ind w:left="3600" w:firstLine="720"/>
       </w:pPr>
       <w:r>
+        <w:t xml:space="preserve">   </w:t>
+      </w:r>
+      <w:r>
         <w:t xml:space="preserve">    Figure </w:t>
       </w:r>
       <w:fldSimple w:instr=" SEQ Figure \* ARABIC ">
@@ -10159,7 +10218,6 @@
         <w:t>: Mock-up for game results</w:t>
       </w:r>
     </w:p>
-    <w:p/>
     <w:p/>
     <w:p/>
     <w:p/>
@@ -11140,7 +11198,7 @@
           </mc:Choice>
           <mc:Fallback>
             <w:pict>
-              <v:rect w14:anchorId="5944D781" id="Rectangle 12" o:spid="_x0000_s1026" style="position:absolute;margin-left:199.2pt;margin-top:3.65pt;width:415.15pt;height:93.6pt;z-index:251737088;visibility:visible;mso-wrap-style:square;mso-width-percent:0;mso-height-percent:0;mso-wrap-distance-left:9pt;mso-wrap-distance-top:0;mso-wrap-distance-right:9pt;mso-wrap-distance-bottom:0;mso-position-horizontal:absolute;mso-position-horizontal-relative:page;mso-position-vertical:absolute;mso-position-vertical-relative:text;mso-width-percent:0;mso-height-percent:0;mso-width-relative:margin;mso-height-relative:margin;v-text-anchor:middle" o:gfxdata="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" fillcolor="#1c60a1" stroked="f" strokeweight="1pt">
+              <v:rect w14:anchorId="71999282" id="Rectangle 12" o:spid="_x0000_s1026" style="position:absolute;margin-left:199.2pt;margin-top:3.65pt;width:415.15pt;height:93.6pt;z-index:251737088;visibility:visible;mso-wrap-style:square;mso-width-percent:0;mso-height-percent:0;mso-wrap-distance-left:9pt;mso-wrap-distance-top:0;mso-wrap-distance-right:9pt;mso-wrap-distance-bottom:0;mso-position-horizontal:absolute;mso-position-horizontal-relative:page;mso-position-vertical:absolute;mso-position-vertical-relative:text;mso-width-percent:0;mso-height-percent:0;mso-width-relative:margin;mso-height-relative:margin;v-text-anchor:middle" o:gfxdata="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" fillcolor="#1c60a1" stroked="f" strokeweight="1pt">
                 <v:fill opacity="26214f"/>
                 <w10:wrap anchorx="page"/>
               </v:rect>
@@ -11240,7 +11298,7 @@
           </mc:Choice>
           <mc:Fallback>
             <w:pict>
-              <v:line w14:anchorId="4A403E3A" id="Straight Connector 4" o:spid="_x0000_s1026" style="position:absolute;z-index:251738112;visibility:visible;mso-wrap-style:square;mso-width-percent:0;mso-wrap-distance-left:9pt;mso-wrap-distance-top:0;mso-wrap-distance-right:9pt;mso-wrap-distance-bottom:0;mso-position-horizontal:left;mso-position-horizontal-relative:page;mso-position-vertical:absolute;mso-position-vertical-relative:text;mso-width-percent:0;mso-width-relative:margin" from="0,18.65pt" to="614.75pt,18.65pt" o:gfxdata="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" strokecolor="#1c60a1" strokeweight="4.5pt">
+              <v:line w14:anchorId="327CDBCE" id="Straight Connector 4" o:spid="_x0000_s1026" style="position:absolute;z-index:251738112;visibility:visible;mso-wrap-style:square;mso-width-percent:0;mso-wrap-distance-left:9pt;mso-wrap-distance-top:0;mso-wrap-distance-right:9pt;mso-wrap-distance-bottom:0;mso-position-horizontal:left;mso-position-horizontal-relative:page;mso-position-vertical:absolute;mso-position-vertical-relative:text;mso-width-percent:0;mso-width-relative:margin" from="0,18.65pt" to="614.75pt,18.65pt" o:gfxdata="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" strokecolor="#1c60a1" strokeweight="4.5pt">
                 <v:stroke joinstyle="miter"/>
                 <w10:wrap anchorx="page"/>
               </v:line>
@@ -12661,8 +12719,6 @@
           <w:szCs w:val="18"/>
         </w:rPr>
       </w:pPr>
-      <w:bookmarkStart w:id="7" w:name="_GoBack"/>
-      <w:bookmarkEnd w:id="7"/>
     </w:p>
     <w:p>
       <w:pPr>
@@ -12735,23 +12791,7 @@
           <w:rFonts w:ascii="Arial" w:eastAsia="Arial" w:hAnsi="Arial" w:cs="Arial"/>
           <w:szCs w:val="20"/>
         </w:rPr>
-        <w:t xml:space="preserve">is component is initiated when the start button is clicked. It’s responsible for taking the input that the user entered in the main menu component and viewing it in a certain way in the game board. It’s also responsible for showing </w:t>
-      </w:r>
-      <w:proofErr w:type="gramStart"/>
-      <w:r>
-        <w:rPr>
-          <w:rFonts w:ascii="Arial" w:eastAsia="Arial" w:hAnsi="Arial" w:cs="Arial"/>
-          <w:szCs w:val="20"/>
-        </w:rPr>
-        <w:t>a number of</w:t>
-      </w:r>
-      <w:proofErr w:type="gramEnd"/>
-      <w:r>
-        <w:rPr>
-          <w:rFonts w:ascii="Arial" w:eastAsia="Arial" w:hAnsi="Arial" w:cs="Arial"/>
-          <w:szCs w:val="20"/>
-        </w:rPr>
-        <w:t xml:space="preserve"> cards on the game board and allocating </w:t>
+        <w:t xml:space="preserve">is component is initiated when the start button is clicked. It’s responsible for taking the input that the user entered in the main menu component and viewing it in a certain way in the game board. It’s also responsible for showing a number of cards on the game board and allocating </w:t>
       </w:r>
       <w:r>
         <w:rPr>
@@ -12864,7 +12904,6 @@
         </w:rPr>
       </w:pPr>
       <w:proofErr w:type="spellStart"/>
-      <w:proofErr w:type="gramStart"/>
       <w:r>
         <w:rPr>
           <w:rFonts w:ascii="Consolas" w:eastAsia="Times New Roman" w:hAnsi="Consolas" w:cs="Times New Roman"/>
@@ -12882,17 +12921,7 @@
           <w:sz w:val="21"/>
           <w:szCs w:val="21"/>
         </w:rPr>
-        <w:t>(</w:t>
-      </w:r>
-      <w:proofErr w:type="gramEnd"/>
-      <w:r>
-        <w:rPr>
-          <w:rFonts w:ascii="Consolas" w:eastAsia="Times New Roman" w:hAnsi="Consolas" w:cs="Times New Roman"/>
-          <w:color w:val="D4D4D4"/>
-          <w:sz w:val="21"/>
-          <w:szCs w:val="21"/>
-        </w:rPr>
-        <w:t>):</w:t>
+        <w:t>():</w:t>
       </w:r>
     </w:p>
     <w:p>
@@ -12976,7 +13005,6 @@
         <w:t xml:space="preserve"> = </w:t>
       </w:r>
       <w:proofErr w:type="spellStart"/>
-      <w:proofErr w:type="gramStart"/>
       <w:r>
         <w:rPr>
           <w:rFonts w:ascii="Consolas" w:eastAsia="Times New Roman" w:hAnsi="Consolas" w:cs="Times New Roman"/>
@@ -13005,7 +13033,6 @@
         <w:t>getElementById</w:t>
       </w:r>
       <w:proofErr w:type="spellEnd"/>
-      <w:proofErr w:type="gramEnd"/>
       <w:r>
         <w:rPr>
           <w:rFonts w:ascii="Consolas" w:eastAsia="Times New Roman" w:hAnsi="Consolas" w:cs="Times New Roman"/>
@@ -13082,7 +13109,6 @@
         <w:t xml:space="preserve"> = </w:t>
       </w:r>
       <w:proofErr w:type="spellStart"/>
-      <w:proofErr w:type="gramStart"/>
       <w:r>
         <w:rPr>
           <w:rFonts w:ascii="Consolas" w:eastAsia="Times New Roman" w:hAnsi="Consolas" w:cs="Times New Roman"/>
@@ -13111,7 +13137,6 @@
         <w:t>getElementById</w:t>
       </w:r>
       <w:proofErr w:type="spellEnd"/>
-      <w:proofErr w:type="gramEnd"/>
       <w:r>
         <w:rPr>
           <w:rFonts w:ascii="Consolas" w:eastAsia="Times New Roman" w:hAnsi="Consolas" w:cs="Times New Roman"/>
@@ -13248,7 +13273,6 @@
         <w:t xml:space="preserve"> = </w:t>
       </w:r>
       <w:proofErr w:type="spellStart"/>
-      <w:proofErr w:type="gramStart"/>
       <w:r>
         <w:rPr>
           <w:rFonts w:ascii="Consolas" w:eastAsia="Times New Roman" w:hAnsi="Consolas" w:cs="Times New Roman"/>
@@ -13277,7 +13301,6 @@
         <w:t>getElementsByClassName</w:t>
       </w:r>
       <w:proofErr w:type="spellEnd"/>
-      <w:proofErr w:type="gramEnd"/>
       <w:r>
         <w:rPr>
           <w:rFonts w:ascii="Consolas" w:eastAsia="Times New Roman" w:hAnsi="Consolas" w:cs="Times New Roman"/>
@@ -13363,7 +13386,6 @@
         <w:t xml:space="preserve"> = </w:t>
       </w:r>
       <w:proofErr w:type="spellStart"/>
-      <w:proofErr w:type="gramStart"/>
       <w:r>
         <w:rPr>
           <w:rFonts w:ascii="Consolas" w:eastAsia="Times New Roman" w:hAnsi="Consolas" w:cs="Times New Roman"/>
@@ -13392,7 +13414,6 @@
         <w:t>getElementsByClassName</w:t>
       </w:r>
       <w:proofErr w:type="spellEnd"/>
-      <w:proofErr w:type="gramEnd"/>
       <w:r>
         <w:rPr>
           <w:rFonts w:ascii="Consolas" w:eastAsia="Times New Roman" w:hAnsi="Consolas" w:cs="Times New Roman"/>
@@ -13641,7 +13662,6 @@
         <w:t>i</w:t>
       </w:r>
       <w:proofErr w:type="spellEnd"/>
-      <w:proofErr w:type="gramStart"/>
       <w:r>
         <w:rPr>
           <w:rFonts w:ascii="Consolas" w:eastAsia="Times New Roman" w:hAnsi="Consolas" w:cs="Times New Roman"/>
@@ -13660,7 +13680,6 @@
         </w:rPr>
         <w:t>checked</w:t>
       </w:r>
-      <w:proofErr w:type="gramEnd"/>
       <w:r>
         <w:rPr>
           <w:rFonts w:ascii="Consolas" w:eastAsia="Times New Roman" w:hAnsi="Consolas" w:cs="Times New Roman"/>
@@ -13824,7 +13843,6 @@
         <w:t>i</w:t>
       </w:r>
       <w:proofErr w:type="spellEnd"/>
-      <w:proofErr w:type="gramStart"/>
       <w:r>
         <w:rPr>
           <w:rFonts w:ascii="Consolas" w:eastAsia="Times New Roman" w:hAnsi="Consolas" w:cs="Times New Roman"/>
@@ -13843,7 +13861,6 @@
         </w:rPr>
         <w:t>checked</w:t>
       </w:r>
-      <w:proofErr w:type="gramEnd"/>
       <w:r>
         <w:rPr>
           <w:rFonts w:ascii="Consolas" w:eastAsia="Times New Roman" w:hAnsi="Consolas" w:cs="Times New Roman"/>
@@ -14024,7 +14041,6 @@
         <w:t xml:space="preserve">    </w:t>
       </w:r>
       <w:proofErr w:type="spellStart"/>
-      <w:proofErr w:type="gramStart"/>
       <w:r>
         <w:rPr>
           <w:rFonts w:ascii="Consolas" w:eastAsia="Times New Roman" w:hAnsi="Consolas" w:cs="Times New Roman"/>
@@ -14042,17 +14058,7 @@
           <w:sz w:val="21"/>
           <w:szCs w:val="21"/>
         </w:rPr>
-        <w:t>(</w:t>
-      </w:r>
-      <w:proofErr w:type="gramEnd"/>
-      <w:r>
-        <w:rPr>
-          <w:rFonts w:ascii="Consolas" w:eastAsia="Times New Roman" w:hAnsi="Consolas" w:cs="Times New Roman"/>
-          <w:color w:val="D4D4D4"/>
-          <w:sz w:val="21"/>
-          <w:szCs w:val="21"/>
-        </w:rPr>
-        <w:t>)</w:t>
+        <w:t>()</w:t>
       </w:r>
     </w:p>
     <w:p>
@@ -14118,7 +14124,6 @@
         <w:t xml:space="preserve">    </w:t>
       </w:r>
       <w:proofErr w:type="spellStart"/>
-      <w:proofErr w:type="gramStart"/>
       <w:r>
         <w:rPr>
           <w:rFonts w:ascii="Consolas" w:eastAsia="Times New Roman" w:hAnsi="Consolas" w:cs="Times New Roman"/>
@@ -14138,7 +14143,6 @@
         </w:rPr>
         <w:t>(</w:t>
       </w:r>
-      <w:proofErr w:type="gramEnd"/>
       <w:r>
         <w:rPr>
           <w:rFonts w:ascii="Consolas" w:eastAsia="Times New Roman" w:hAnsi="Consolas" w:cs="Times New Roman"/>
@@ -14315,7 +14319,6 @@
         <w:t xml:space="preserve"> = </w:t>
       </w:r>
       <w:proofErr w:type="spellStart"/>
-      <w:proofErr w:type="gramStart"/>
       <w:r>
         <w:rPr>
           <w:rFonts w:ascii="Consolas" w:eastAsia="Times New Roman" w:hAnsi="Consolas" w:cs="Times New Roman"/>
@@ -14333,17 +14336,7 @@
           <w:sz w:val="21"/>
           <w:szCs w:val="21"/>
         </w:rPr>
-        <w:t>(</w:t>
-      </w:r>
-      <w:proofErr w:type="gramEnd"/>
-      <w:r>
-        <w:rPr>
-          <w:rFonts w:ascii="Consolas" w:eastAsia="Times New Roman" w:hAnsi="Consolas" w:cs="Times New Roman"/>
-          <w:color w:val="D4D4D4"/>
-          <w:sz w:val="21"/>
-          <w:szCs w:val="21"/>
-        </w:rPr>
-        <w:t>)</w:t>
+        <w:t>()</w:t>
       </w:r>
     </w:p>
     <w:p>
@@ -14734,7 +14727,6 @@
         <w:t xml:space="preserve"> = </w:t>
       </w:r>
       <w:proofErr w:type="spellStart"/>
-      <w:proofErr w:type="gramStart"/>
       <w:r>
         <w:rPr>
           <w:rFonts w:ascii="Consolas" w:eastAsia="Times New Roman" w:hAnsi="Consolas" w:cs="Times New Roman"/>
@@ -14752,17 +14744,7 @@
           <w:sz w:val="21"/>
           <w:szCs w:val="21"/>
         </w:rPr>
-        <w:t>(</w:t>
-      </w:r>
-      <w:proofErr w:type="gramEnd"/>
-      <w:r>
-        <w:rPr>
-          <w:rFonts w:ascii="Consolas" w:eastAsia="Times New Roman" w:hAnsi="Consolas" w:cs="Times New Roman"/>
-          <w:color w:val="D4D4D4"/>
-          <w:sz w:val="21"/>
-          <w:szCs w:val="21"/>
-        </w:rPr>
-        <w:t>)</w:t>
+        <w:t>()</w:t>
       </w:r>
     </w:p>
     <w:p>
@@ -14912,7 +14894,6 @@
         <w:t xml:space="preserve">        </w:t>
       </w:r>
       <w:proofErr w:type="spellStart"/>
-      <w:proofErr w:type="gramStart"/>
       <w:r>
         <w:rPr>
           <w:rFonts w:ascii="Consolas" w:eastAsia="Times New Roman" w:hAnsi="Consolas" w:cs="Times New Roman"/>
@@ -14941,7 +14922,6 @@
         <w:t>innerHTML</w:t>
       </w:r>
       <w:proofErr w:type="spellEnd"/>
-      <w:proofErr w:type="gramEnd"/>
       <w:r>
         <w:rPr>
           <w:rFonts w:ascii="Consolas" w:eastAsia="Times New Roman" w:hAnsi="Consolas" w:cs="Times New Roman"/>
@@ -15181,7 +15161,6 @@
         <w:t xml:space="preserve">        </w:t>
       </w:r>
       <w:proofErr w:type="spellStart"/>
-      <w:proofErr w:type="gramStart"/>
       <w:r>
         <w:rPr>
           <w:rFonts w:ascii="Consolas" w:eastAsia="Times New Roman" w:hAnsi="Consolas" w:cs="Times New Roman"/>
@@ -15210,7 +15189,6 @@
         <w:t>innerHTML</w:t>
       </w:r>
       <w:proofErr w:type="spellEnd"/>
-      <w:proofErr w:type="gramEnd"/>
       <w:r>
         <w:rPr>
           <w:rFonts w:ascii="Consolas" w:eastAsia="Times New Roman" w:hAnsi="Consolas" w:cs="Times New Roman"/>
@@ -15459,7 +15437,6 @@
         <w:t xml:space="preserve">        </w:t>
       </w:r>
       <w:proofErr w:type="spellStart"/>
-      <w:proofErr w:type="gramStart"/>
       <w:r>
         <w:rPr>
           <w:rFonts w:ascii="Consolas" w:eastAsia="Times New Roman" w:hAnsi="Consolas" w:cs="Times New Roman"/>
@@ -15488,7 +15465,6 @@
         <w:t>innerHTML</w:t>
       </w:r>
       <w:proofErr w:type="spellEnd"/>
-      <w:proofErr w:type="gramEnd"/>
       <w:r>
         <w:rPr>
           <w:rFonts w:ascii="Consolas" w:eastAsia="Times New Roman" w:hAnsi="Consolas" w:cs="Times New Roman"/>
@@ -15588,27 +15564,7 @@
           <w:sz w:val="21"/>
           <w:szCs w:val="21"/>
         </w:rPr>
-        <w:t xml:space="preserve">// Allocate a position for each of the images in the </w:t>
-      </w:r>
-      <w:proofErr w:type="gramStart"/>
-      <w:r>
-        <w:rPr>
-          <w:rFonts w:ascii="Consolas" w:eastAsia="Times New Roman" w:hAnsi="Consolas" w:cs="Times New Roman"/>
-          <w:color w:val="608B4E"/>
-          <w:sz w:val="21"/>
-          <w:szCs w:val="21"/>
-        </w:rPr>
-        <w:t>images</w:t>
-      </w:r>
-      <w:proofErr w:type="gramEnd"/>
-      <w:r>
-        <w:rPr>
-          <w:rFonts w:ascii="Consolas" w:eastAsia="Times New Roman" w:hAnsi="Consolas" w:cs="Times New Roman"/>
-          <w:color w:val="608B4E"/>
-          <w:sz w:val="21"/>
-          <w:szCs w:val="21"/>
-        </w:rPr>
-        <w:t xml:space="preserve"> matrix</w:t>
+        <w:t>// Allocate a position for each of the images in the images matrix</w:t>
       </w:r>
     </w:p>
     <w:p>
@@ -15669,7 +15625,6 @@
         </w:rPr>
         <w:t xml:space="preserve"> </w:t>
       </w:r>
-      <w:proofErr w:type="gramStart"/>
       <w:r>
         <w:rPr>
           <w:rFonts w:ascii="Consolas" w:eastAsia="Times New Roman" w:hAnsi="Consolas" w:cs="Times New Roman"/>
@@ -15689,7 +15644,6 @@
         <w:t>(</w:t>
       </w:r>
       <w:proofErr w:type="spellStart"/>
-      <w:proofErr w:type="gramEnd"/>
       <w:r>
         <w:rPr>
           <w:rFonts w:ascii="Consolas" w:eastAsia="Times New Roman" w:hAnsi="Consolas" w:cs="Times New Roman"/>
@@ -16217,7 +16171,6 @@
         <w:t xml:space="preserve">] = </w:t>
       </w:r>
       <w:proofErr w:type="spellStart"/>
-      <w:proofErr w:type="gramStart"/>
       <w:r>
         <w:rPr>
           <w:rFonts w:ascii="Consolas" w:eastAsia="Times New Roman" w:hAnsi="Consolas" w:cs="Times New Roman"/>
@@ -16238,7 +16191,6 @@
         <w:t>[</w:t>
       </w:r>
       <w:proofErr w:type="spellStart"/>
-      <w:proofErr w:type="gramEnd"/>
       <w:r>
         <w:rPr>
           <w:rFonts w:ascii="Consolas" w:eastAsia="Times New Roman" w:hAnsi="Consolas" w:cs="Times New Roman"/>
@@ -16543,7 +16495,6 @@
         <w:t xml:space="preserve"> = </w:t>
       </w:r>
       <w:proofErr w:type="spellStart"/>
-      <w:proofErr w:type="gramStart"/>
       <w:r>
         <w:rPr>
           <w:rFonts w:ascii="Consolas" w:eastAsia="Times New Roman" w:hAnsi="Consolas" w:cs="Times New Roman"/>
@@ -16572,7 +16523,6 @@
         <w:t>getElementsByClassName</w:t>
       </w:r>
       <w:proofErr w:type="spellEnd"/>
-      <w:proofErr w:type="gramEnd"/>
       <w:r>
         <w:rPr>
           <w:rFonts w:ascii="Consolas" w:eastAsia="Times New Roman" w:hAnsi="Consolas" w:cs="Times New Roman"/>
@@ -16807,7 +16757,6 @@
         <w:t>i</w:t>
       </w:r>
       <w:proofErr w:type="spellEnd"/>
-      <w:proofErr w:type="gramStart"/>
       <w:r>
         <w:rPr>
           <w:rFonts w:ascii="Consolas" w:eastAsia="Times New Roman" w:hAnsi="Consolas" w:cs="Times New Roman"/>
@@ -16826,7 +16775,6 @@
         </w:rPr>
         <w:t>onclick</w:t>
       </w:r>
-      <w:proofErr w:type="gramEnd"/>
       <w:r>
         <w:rPr>
           <w:rFonts w:ascii="Consolas" w:eastAsia="Times New Roman" w:hAnsi="Consolas" w:cs="Times New Roman"/>
@@ -16999,7 +16947,6 @@
         <w:t xml:space="preserve"> = </w:t>
       </w:r>
       <w:proofErr w:type="spellStart"/>
-      <w:proofErr w:type="gramStart"/>
       <w:r>
         <w:rPr>
           <w:rFonts w:ascii="Consolas" w:eastAsia="Times New Roman" w:hAnsi="Consolas" w:cs="Times New Roman"/>
@@ -17028,7 +16975,6 @@
         <w:t>getElementById</w:t>
       </w:r>
       <w:proofErr w:type="spellEnd"/>
-      <w:proofErr w:type="gramEnd"/>
       <w:r>
         <w:rPr>
           <w:rFonts w:ascii="Consolas" w:eastAsia="Times New Roman" w:hAnsi="Consolas" w:cs="Times New Roman"/>
@@ -17098,7 +17044,6 @@
         <w:t xml:space="preserve">    </w:t>
       </w:r>
       <w:proofErr w:type="spellStart"/>
-      <w:proofErr w:type="gramStart"/>
       <w:r>
         <w:rPr>
           <w:rFonts w:ascii="Consolas" w:eastAsia="Times New Roman" w:hAnsi="Consolas" w:cs="Times New Roman"/>
@@ -17127,7 +17072,6 @@
         <w:t>innerHTML</w:t>
       </w:r>
       <w:proofErr w:type="spellEnd"/>
-      <w:proofErr w:type="gramEnd"/>
       <w:r>
         <w:rPr>
           <w:rFonts w:ascii="Consolas" w:eastAsia="Times New Roman" w:hAnsi="Consolas" w:cs="Times New Roman"/>
@@ -17357,7 +17301,6 @@
         </w:rPr>
       </w:pPr>
       <w:proofErr w:type="spellStart"/>
-      <w:proofErr w:type="gramStart"/>
       <w:r>
         <w:rPr>
           <w:rFonts w:ascii="Consolas" w:eastAsia="Times New Roman" w:hAnsi="Consolas" w:cs="Times New Roman"/>
@@ -17378,7 +17321,6 @@
         <w:t>(</w:t>
       </w:r>
       <w:proofErr w:type="spellStart"/>
-      <w:proofErr w:type="gramEnd"/>
       <w:r>
         <w:rPr>
           <w:rFonts w:ascii="Consolas" w:eastAsia="Times New Roman" w:hAnsi="Consolas" w:cs="Times New Roman"/>
@@ -17570,7 +17512,6 @@
         </w:rPr>
         <w:t xml:space="preserve"> = </w:t>
       </w:r>
-      <w:proofErr w:type="gramStart"/>
       <w:r>
         <w:rPr>
           <w:rFonts w:ascii="Consolas" w:eastAsia="Times New Roman" w:hAnsi="Consolas" w:cs="Times New Roman"/>
@@ -17596,17 +17537,7 @@
           <w:sz w:val="21"/>
           <w:szCs w:val="21"/>
         </w:rPr>
-        <w:t>/</w:t>
-      </w:r>
-      <w:proofErr w:type="gramEnd"/>
-      <w:r>
-        <w:rPr>
-          <w:rFonts w:ascii="Consolas" w:eastAsia="Times New Roman" w:hAnsi="Consolas" w:cs="Times New Roman"/>
-          <w:color w:val="608B4E"/>
-          <w:sz w:val="21"/>
-          <w:szCs w:val="21"/>
-        </w:rPr>
-        <w:t>/ variable which determines whose turn it is</w:t>
+        <w:t>// variable which determines whose turn it is</w:t>
       </w:r>
     </w:p>
     <w:p>
@@ -17749,17 +17680,7 @@
           <w:sz w:val="21"/>
           <w:szCs w:val="21"/>
         </w:rPr>
-        <w:t xml:space="preserve">) </w:t>
-      </w:r>
-      <w:proofErr w:type="gramStart"/>
-      <w:r>
-        <w:rPr>
-          <w:rFonts w:ascii="Consolas" w:eastAsia="Times New Roman" w:hAnsi="Consolas" w:cs="Times New Roman"/>
-          <w:color w:val="D4D4D4"/>
-          <w:sz w:val="21"/>
-          <w:szCs w:val="21"/>
-        </w:rPr>
-        <w:t xml:space="preserve">{ </w:t>
+        <w:t xml:space="preserve">) { </w:t>
       </w:r>
       <w:r>
         <w:rPr>
@@ -17768,17 +17689,7 @@
           <w:sz w:val="21"/>
           <w:szCs w:val="21"/>
         </w:rPr>
-        <w:t>/</w:t>
-      </w:r>
-      <w:proofErr w:type="gramEnd"/>
-      <w:r>
-        <w:rPr>
-          <w:rFonts w:ascii="Consolas" w:eastAsia="Times New Roman" w:hAnsi="Consolas" w:cs="Times New Roman"/>
-          <w:color w:val="608B4E"/>
-          <w:sz w:val="21"/>
-          <w:szCs w:val="21"/>
-        </w:rPr>
-        <w:t>/ Player one's turn</w:t>
+        <w:t>// Player one's turn</w:t>
       </w:r>
     </w:p>
     <w:p>
@@ -17874,17 +17785,7 @@
           <w:sz w:val="21"/>
           <w:szCs w:val="21"/>
         </w:rPr>
-        <w:t xml:space="preserve">) </w:t>
-      </w:r>
-      <w:proofErr w:type="gramStart"/>
-      <w:r>
-        <w:rPr>
-          <w:rFonts w:ascii="Consolas" w:eastAsia="Times New Roman" w:hAnsi="Consolas" w:cs="Times New Roman"/>
-          <w:color w:val="D4D4D4"/>
-          <w:sz w:val="21"/>
-          <w:szCs w:val="21"/>
-        </w:rPr>
-        <w:t xml:space="preserve">{ </w:t>
+        <w:t xml:space="preserve">) { </w:t>
       </w:r>
       <w:r>
         <w:rPr>
@@ -17893,17 +17794,7 @@
           <w:sz w:val="21"/>
           <w:szCs w:val="21"/>
         </w:rPr>
-        <w:t>/</w:t>
-      </w:r>
-      <w:proofErr w:type="gramEnd"/>
-      <w:r>
-        <w:rPr>
-          <w:rFonts w:ascii="Consolas" w:eastAsia="Times New Roman" w:hAnsi="Consolas" w:cs="Times New Roman"/>
-          <w:color w:val="608B4E"/>
-          <w:sz w:val="21"/>
-          <w:szCs w:val="21"/>
-        </w:rPr>
-        <w:t>/ first card clicked</w:t>
+        <w:t>// first card clicked</w:t>
       </w:r>
     </w:p>
     <w:p>
@@ -18005,7 +17896,6 @@
         <w:t xml:space="preserve"> = </w:t>
       </w:r>
       <w:proofErr w:type="spellStart"/>
-      <w:proofErr w:type="gramStart"/>
       <w:r>
         <w:rPr>
           <w:rFonts w:ascii="Consolas" w:eastAsia="Times New Roman" w:hAnsi="Consolas" w:cs="Times New Roman"/>
@@ -18034,7 +17924,6 @@
         <w:t>getElementsByClassName</w:t>
       </w:r>
       <w:proofErr w:type="spellEnd"/>
-      <w:proofErr w:type="gramEnd"/>
       <w:r>
         <w:rPr>
           <w:rFonts w:ascii="Consolas" w:eastAsia="Times New Roman" w:hAnsi="Consolas" w:cs="Times New Roman"/>
@@ -18154,7 +18043,6 @@
         <w:t>clickedCardIndex</w:t>
       </w:r>
       <w:proofErr w:type="spellEnd"/>
-      <w:proofErr w:type="gramStart"/>
       <w:r>
         <w:rPr>
           <w:rFonts w:ascii="Consolas" w:eastAsia="Times New Roman" w:hAnsi="Consolas" w:cs="Times New Roman"/>
@@ -18175,7 +18063,6 @@
         <w:t>innerHTML</w:t>
       </w:r>
       <w:proofErr w:type="spellEnd"/>
-      <w:proofErr w:type="gramEnd"/>
       <w:r>
         <w:rPr>
           <w:rFonts w:ascii="Consolas" w:eastAsia="Times New Roman" w:hAnsi="Consolas" w:cs="Times New Roman"/>
@@ -18538,17 +18425,7 @@
           <w:sz w:val="21"/>
           <w:szCs w:val="21"/>
         </w:rPr>
-        <w:t xml:space="preserve">) </w:t>
-      </w:r>
-      <w:proofErr w:type="gramStart"/>
-      <w:r>
-        <w:rPr>
-          <w:rFonts w:ascii="Consolas" w:eastAsia="Times New Roman" w:hAnsi="Consolas" w:cs="Times New Roman"/>
-          <w:color w:val="D4D4D4"/>
-          <w:sz w:val="21"/>
-          <w:szCs w:val="21"/>
-        </w:rPr>
-        <w:t xml:space="preserve">{  </w:t>
+        <w:t xml:space="preserve">) {  </w:t>
       </w:r>
       <w:r>
         <w:rPr>
@@ -18557,17 +18434,7 @@
           <w:sz w:val="21"/>
           <w:szCs w:val="21"/>
         </w:rPr>
-        <w:t>/</w:t>
-      </w:r>
-      <w:proofErr w:type="gramEnd"/>
-      <w:r>
-        <w:rPr>
-          <w:rFonts w:ascii="Consolas" w:eastAsia="Times New Roman" w:hAnsi="Consolas" w:cs="Times New Roman"/>
-          <w:color w:val="608B4E"/>
-          <w:sz w:val="21"/>
-          <w:szCs w:val="21"/>
-        </w:rPr>
-        <w:t xml:space="preserve">/ second card clicked </w:t>
+        <w:t xml:space="preserve">// second card clicked </w:t>
       </w:r>
     </w:p>
     <w:p>
@@ -18658,17 +18525,7 @@
           <w:sz w:val="21"/>
           <w:szCs w:val="21"/>
         </w:rPr>
-        <w:t xml:space="preserve">) </w:t>
-      </w:r>
-      <w:proofErr w:type="gramStart"/>
-      <w:r>
-        <w:rPr>
-          <w:rFonts w:ascii="Consolas" w:eastAsia="Times New Roman" w:hAnsi="Consolas" w:cs="Times New Roman"/>
-          <w:color w:val="D4D4D4"/>
-          <w:sz w:val="21"/>
-          <w:szCs w:val="21"/>
-        </w:rPr>
-        <w:t xml:space="preserve">{ </w:t>
+        <w:t xml:space="preserve">) { </w:t>
       </w:r>
       <w:r>
         <w:rPr>
@@ -18677,17 +18534,7 @@
           <w:sz w:val="21"/>
           <w:szCs w:val="21"/>
         </w:rPr>
-        <w:t>/</w:t>
-      </w:r>
-      <w:proofErr w:type="gramEnd"/>
-      <w:r>
-        <w:rPr>
-          <w:rFonts w:ascii="Consolas" w:eastAsia="Times New Roman" w:hAnsi="Consolas" w:cs="Times New Roman"/>
-          <w:color w:val="608B4E"/>
-          <w:sz w:val="21"/>
-          <w:szCs w:val="21"/>
-        </w:rPr>
-        <w:t>/ If player clicked same card, do nothing</w:t>
+        <w:t>// If player clicked same card, do nothing</w:t>
       </w:r>
     </w:p>
     <w:p>
@@ -18831,7 +18678,6 @@
         <w:t xml:space="preserve"> = </w:t>
       </w:r>
       <w:proofErr w:type="spellStart"/>
-      <w:proofErr w:type="gramStart"/>
       <w:r>
         <w:rPr>
           <w:rFonts w:ascii="Consolas" w:eastAsia="Times New Roman" w:hAnsi="Consolas" w:cs="Times New Roman"/>
@@ -18860,7 +18706,6 @@
         <w:t>getElementsByClassName</w:t>
       </w:r>
       <w:proofErr w:type="spellEnd"/>
-      <w:proofErr w:type="gramEnd"/>
       <w:r>
         <w:rPr>
           <w:rFonts w:ascii="Consolas" w:eastAsia="Times New Roman" w:hAnsi="Consolas" w:cs="Times New Roman"/>
@@ -18981,7 +18826,6 @@
         <w:t>clickedCardIndex</w:t>
       </w:r>
       <w:proofErr w:type="spellEnd"/>
-      <w:proofErr w:type="gramStart"/>
       <w:r>
         <w:rPr>
           <w:rFonts w:ascii="Consolas" w:eastAsia="Times New Roman" w:hAnsi="Consolas" w:cs="Times New Roman"/>
@@ -19002,7 +18846,6 @@
         <w:t>innerHTML</w:t>
       </w:r>
       <w:proofErr w:type="spellEnd"/>
-      <w:proofErr w:type="gramEnd"/>
       <w:r>
         <w:rPr>
           <w:rFonts w:ascii="Consolas" w:eastAsia="Times New Roman" w:hAnsi="Consolas" w:cs="Times New Roman"/>
@@ -19272,17 +19115,7 @@
           <w:sz w:val="21"/>
           <w:szCs w:val="21"/>
         </w:rPr>
-        <w:t xml:space="preserve">) </w:t>
-      </w:r>
-      <w:proofErr w:type="gramStart"/>
-      <w:r>
-        <w:rPr>
-          <w:rFonts w:ascii="Consolas" w:eastAsia="Times New Roman" w:hAnsi="Consolas" w:cs="Times New Roman"/>
-          <w:color w:val="D4D4D4"/>
-          <w:sz w:val="21"/>
-          <w:szCs w:val="21"/>
-        </w:rPr>
-        <w:t xml:space="preserve">{ </w:t>
+        <w:t xml:space="preserve">) { </w:t>
       </w:r>
       <w:r>
         <w:rPr>
@@ -19291,17 +19124,7 @@
           <w:sz w:val="21"/>
           <w:szCs w:val="21"/>
         </w:rPr>
-        <w:t>/</w:t>
-      </w:r>
-      <w:proofErr w:type="gramEnd"/>
-      <w:r>
-        <w:rPr>
-          <w:rFonts w:ascii="Consolas" w:eastAsia="Times New Roman" w:hAnsi="Consolas" w:cs="Times New Roman"/>
-          <w:color w:val="608B4E"/>
-          <w:sz w:val="21"/>
-          <w:szCs w:val="21"/>
-        </w:rPr>
-        <w:t>/ Matching images</w:t>
+        <w:t>// Matching images</w:t>
       </w:r>
     </w:p>
     <w:p>
@@ -19325,7 +19148,6 @@
         <w:t xml:space="preserve">                    </w:t>
       </w:r>
       <w:proofErr w:type="spellStart"/>
-      <w:proofErr w:type="gramStart"/>
       <w:r>
         <w:rPr>
           <w:rFonts w:ascii="Consolas" w:eastAsia="Times New Roman" w:hAnsi="Consolas" w:cs="Times New Roman"/>
@@ -19343,17 +19165,7 @@
           <w:sz w:val="21"/>
           <w:szCs w:val="21"/>
         </w:rPr>
-        <w:t>(</w:t>
-      </w:r>
-      <w:proofErr w:type="gramEnd"/>
-      <w:r>
-        <w:rPr>
-          <w:rFonts w:ascii="Consolas" w:eastAsia="Times New Roman" w:hAnsi="Consolas" w:cs="Times New Roman"/>
-          <w:color w:val="D4D4D4"/>
-          <w:sz w:val="21"/>
-          <w:szCs w:val="21"/>
-        </w:rPr>
-        <w:t>)</w:t>
+        <w:t>()</w:t>
       </w:r>
     </w:p>
     <w:p>
@@ -19405,7 +19217,6 @@
         <w:t>previousImagePosition</w:t>
       </w:r>
       <w:proofErr w:type="spellEnd"/>
-      <w:proofErr w:type="gramStart"/>
       <w:r>
         <w:rPr>
           <w:rFonts w:ascii="Consolas" w:eastAsia="Times New Roman" w:hAnsi="Consolas" w:cs="Times New Roman"/>
@@ -19426,7 +19237,6 @@
         <w:t>innerHTML</w:t>
       </w:r>
       <w:proofErr w:type="spellEnd"/>
-      <w:proofErr w:type="gramEnd"/>
       <w:r>
         <w:rPr>
           <w:rFonts w:ascii="Consolas" w:eastAsia="Times New Roman" w:hAnsi="Consolas" w:cs="Times New Roman"/>
@@ -19495,7 +19305,6 @@
         <w:t>clickedCardIndex</w:t>
       </w:r>
       <w:proofErr w:type="spellEnd"/>
-      <w:proofErr w:type="gramStart"/>
       <w:r>
         <w:rPr>
           <w:rFonts w:ascii="Consolas" w:eastAsia="Times New Roman" w:hAnsi="Consolas" w:cs="Times New Roman"/>
@@ -19516,7 +19325,6 @@
         <w:t>innerHTML</w:t>
       </w:r>
       <w:proofErr w:type="spellEnd"/>
-      <w:proofErr w:type="gramEnd"/>
       <w:r>
         <w:rPr>
           <w:rFonts w:ascii="Consolas" w:eastAsia="Times New Roman" w:hAnsi="Consolas" w:cs="Times New Roman"/>
@@ -19557,7 +19365,6 @@
         <w:t xml:space="preserve">                    </w:t>
       </w:r>
       <w:proofErr w:type="spellStart"/>
-      <w:proofErr w:type="gramStart"/>
       <w:r>
         <w:rPr>
           <w:rFonts w:ascii="Consolas" w:eastAsia="Times New Roman" w:hAnsi="Consolas" w:cs="Times New Roman"/>
@@ -19586,7 +19393,6 @@
         <w:t>getElementById</w:t>
       </w:r>
       <w:proofErr w:type="spellEnd"/>
-      <w:proofErr w:type="gramEnd"/>
       <w:r>
         <w:rPr>
           <w:rFonts w:ascii="Consolas" w:eastAsia="Times New Roman" w:hAnsi="Consolas" w:cs="Times New Roman"/>
@@ -19874,7 +19680,6 @@
         <w:t xml:space="preserve"> = </w:t>
       </w:r>
       <w:proofErr w:type="spellStart"/>
-      <w:proofErr w:type="gramStart"/>
       <w:r>
         <w:rPr>
           <w:rFonts w:ascii="Consolas" w:eastAsia="Times New Roman" w:hAnsi="Consolas" w:cs="Times New Roman"/>
@@ -19903,7 +19708,6 @@
         <w:t>getElementById</w:t>
       </w:r>
       <w:proofErr w:type="spellEnd"/>
-      <w:proofErr w:type="gramEnd"/>
       <w:r>
         <w:rPr>
           <w:rFonts w:ascii="Consolas" w:eastAsia="Times New Roman" w:hAnsi="Consolas" w:cs="Times New Roman"/>
@@ -20073,17 +19877,7 @@
           <w:sz w:val="21"/>
           <w:szCs w:val="21"/>
         </w:rPr>
-        <w:t xml:space="preserve"> </w:t>
-      </w:r>
-      <w:proofErr w:type="gramStart"/>
-      <w:r>
-        <w:rPr>
-          <w:rFonts w:ascii="Consolas" w:eastAsia="Times New Roman" w:hAnsi="Consolas" w:cs="Times New Roman"/>
-          <w:color w:val="D4D4D4"/>
-          <w:sz w:val="21"/>
-          <w:szCs w:val="21"/>
-        </w:rPr>
-        <w:t xml:space="preserve">{ </w:t>
+        <w:t xml:space="preserve"> { </w:t>
       </w:r>
       <w:r>
         <w:rPr>
@@ -20092,17 +19886,7 @@
           <w:sz w:val="21"/>
           <w:szCs w:val="21"/>
         </w:rPr>
-        <w:t>/</w:t>
-      </w:r>
-      <w:proofErr w:type="gramEnd"/>
-      <w:r>
-        <w:rPr>
-          <w:rFonts w:ascii="Consolas" w:eastAsia="Times New Roman" w:hAnsi="Consolas" w:cs="Times New Roman"/>
-          <w:color w:val="608B4E"/>
-          <w:sz w:val="21"/>
-          <w:szCs w:val="21"/>
-        </w:rPr>
-        <w:t>/ Images don't match</w:t>
+        <w:t>// Images don't match</w:t>
       </w:r>
     </w:p>
     <w:p>
@@ -20126,7 +19910,6 @@
         <w:t xml:space="preserve">                </w:t>
       </w:r>
       <w:proofErr w:type="spellStart"/>
-      <w:proofErr w:type="gramStart"/>
       <w:r>
         <w:rPr>
           <w:rFonts w:ascii="Consolas" w:eastAsia="Times New Roman" w:hAnsi="Consolas" w:cs="Times New Roman"/>
@@ -20144,17 +19927,7 @@
           <w:sz w:val="21"/>
           <w:szCs w:val="21"/>
         </w:rPr>
-        <w:t>(</w:t>
-      </w:r>
-      <w:proofErr w:type="gramEnd"/>
-      <w:r>
-        <w:rPr>
-          <w:rFonts w:ascii="Consolas" w:eastAsia="Times New Roman" w:hAnsi="Consolas" w:cs="Times New Roman"/>
-          <w:color w:val="D4D4D4"/>
-          <w:sz w:val="21"/>
-          <w:szCs w:val="21"/>
-        </w:rPr>
-        <w:t>)</w:t>
+        <w:t>()</w:t>
       </w:r>
     </w:p>
     <w:p>
@@ -20206,7 +19979,6 @@
         <w:t>previousImagePosition</w:t>
       </w:r>
       <w:proofErr w:type="spellEnd"/>
-      <w:proofErr w:type="gramStart"/>
       <w:r>
         <w:rPr>
           <w:rFonts w:ascii="Consolas" w:eastAsia="Times New Roman" w:hAnsi="Consolas" w:cs="Times New Roman"/>
@@ -20227,7 +19999,6 @@
         <w:t>innerHTML</w:t>
       </w:r>
       <w:proofErr w:type="spellEnd"/>
-      <w:proofErr w:type="gramEnd"/>
       <w:r>
         <w:rPr>
           <w:rFonts w:ascii="Consolas" w:eastAsia="Times New Roman" w:hAnsi="Consolas" w:cs="Times New Roman"/>
@@ -20307,7 +20078,6 @@
         <w:t>clickedCardIndex</w:t>
       </w:r>
       <w:proofErr w:type="spellEnd"/>
-      <w:proofErr w:type="gramStart"/>
       <w:r>
         <w:rPr>
           <w:rFonts w:ascii="Consolas" w:eastAsia="Times New Roman" w:hAnsi="Consolas" w:cs="Times New Roman"/>
@@ -20328,7 +20098,6 @@
         <w:t>innerHTML</w:t>
       </w:r>
       <w:proofErr w:type="spellEnd"/>
-      <w:proofErr w:type="gramEnd"/>
       <w:r>
         <w:rPr>
           <w:rFonts w:ascii="Consolas" w:eastAsia="Times New Roman" w:hAnsi="Consolas" w:cs="Times New Roman"/>
@@ -20380,7 +20149,6 @@
         <w:t xml:space="preserve">                </w:t>
       </w:r>
       <w:proofErr w:type="spellStart"/>
-      <w:proofErr w:type="gramStart"/>
       <w:r>
         <w:rPr>
           <w:rFonts w:ascii="Consolas" w:eastAsia="Times New Roman" w:hAnsi="Consolas" w:cs="Times New Roman"/>
@@ -20409,7 +20177,6 @@
         <w:t>getElementById</w:t>
       </w:r>
       <w:proofErr w:type="spellEnd"/>
-      <w:proofErr w:type="gramEnd"/>
       <w:r>
         <w:rPr>
           <w:rFonts w:ascii="Consolas" w:eastAsia="Times New Roman" w:hAnsi="Consolas" w:cs="Times New Roman"/>
@@ -20625,7 +20392,6 @@
         <w:t xml:space="preserve">            </w:t>
       </w:r>
       <w:proofErr w:type="spellStart"/>
-      <w:proofErr w:type="gramStart"/>
       <w:r>
         <w:rPr>
           <w:rFonts w:ascii="Consolas" w:eastAsia="Times New Roman" w:hAnsi="Consolas" w:cs="Times New Roman"/>
@@ -20645,7 +20411,6 @@
         </w:rPr>
         <w:t>(</w:t>
       </w:r>
-      <w:proofErr w:type="gramEnd"/>
       <w:r>
         <w:rPr>
           <w:rFonts w:ascii="Consolas" w:eastAsia="Times New Roman" w:hAnsi="Consolas" w:cs="Times New Roman"/>
@@ -20733,7 +20498,6 @@
         </w:rPr>
         <w:t xml:space="preserve"> </w:t>
       </w:r>
-      <w:proofErr w:type="gramStart"/>
       <w:r>
         <w:rPr>
           <w:rFonts w:ascii="Consolas" w:eastAsia="Times New Roman" w:hAnsi="Consolas" w:cs="Times New Roman"/>
@@ -20753,7 +20517,6 @@
         <w:t>(</w:t>
       </w:r>
       <w:proofErr w:type="spellStart"/>
-      <w:proofErr w:type="gramEnd"/>
       <w:r>
         <w:rPr>
           <w:rFonts w:ascii="Consolas" w:eastAsia="Times New Roman" w:hAnsi="Consolas" w:cs="Times New Roman"/>
@@ -20873,17 +20636,7 @@
           <w:sz w:val="21"/>
           <w:szCs w:val="21"/>
         </w:rPr>
-        <w:t xml:space="preserve">) </w:t>
-      </w:r>
-      <w:proofErr w:type="gramStart"/>
-      <w:r>
-        <w:rPr>
-          <w:rFonts w:ascii="Consolas" w:eastAsia="Times New Roman" w:hAnsi="Consolas" w:cs="Times New Roman"/>
-          <w:color w:val="D4D4D4"/>
-          <w:sz w:val="21"/>
-          <w:szCs w:val="21"/>
-        </w:rPr>
-        <w:t xml:space="preserve">{ </w:t>
+        <w:t xml:space="preserve">) { </w:t>
       </w:r>
       <w:r>
         <w:rPr>
@@ -20892,17 +20645,7 @@
           <w:sz w:val="21"/>
           <w:szCs w:val="21"/>
         </w:rPr>
-        <w:t>/</w:t>
-      </w:r>
-      <w:proofErr w:type="gramEnd"/>
-      <w:r>
-        <w:rPr>
-          <w:rFonts w:ascii="Consolas" w:eastAsia="Times New Roman" w:hAnsi="Consolas" w:cs="Times New Roman"/>
-          <w:color w:val="608B4E"/>
-          <w:sz w:val="21"/>
-          <w:szCs w:val="21"/>
-        </w:rPr>
-        <w:t>/ first card clicked</w:t>
+        <w:t>// first card clicked</w:t>
       </w:r>
     </w:p>
     <w:p>
@@ -21004,7 +20747,6 @@
         <w:t xml:space="preserve"> = </w:t>
       </w:r>
       <w:proofErr w:type="spellStart"/>
-      <w:proofErr w:type="gramStart"/>
       <w:r>
         <w:rPr>
           <w:rFonts w:ascii="Consolas" w:eastAsia="Times New Roman" w:hAnsi="Consolas" w:cs="Times New Roman"/>
@@ -21033,7 +20775,6 @@
         <w:t>getElementsByClassName</w:t>
       </w:r>
       <w:proofErr w:type="spellEnd"/>
-      <w:proofErr w:type="gramEnd"/>
       <w:r>
         <w:rPr>
           <w:rFonts w:ascii="Consolas" w:eastAsia="Times New Roman" w:hAnsi="Consolas" w:cs="Times New Roman"/>
@@ -21153,7 +20894,6 @@
         <w:t>clickedCardIndex</w:t>
       </w:r>
       <w:proofErr w:type="spellEnd"/>
-      <w:proofErr w:type="gramStart"/>
       <w:r>
         <w:rPr>
           <w:rFonts w:ascii="Consolas" w:eastAsia="Times New Roman" w:hAnsi="Consolas" w:cs="Times New Roman"/>
@@ -21174,7 +20914,6 @@
         <w:t>innerHTML</w:t>
       </w:r>
       <w:proofErr w:type="spellEnd"/>
-      <w:proofErr w:type="gramEnd"/>
       <w:r>
         <w:rPr>
           <w:rFonts w:ascii="Consolas" w:eastAsia="Times New Roman" w:hAnsi="Consolas" w:cs="Times New Roman"/>
@@ -21537,17 +21276,7 @@
           <w:sz w:val="21"/>
           <w:szCs w:val="21"/>
         </w:rPr>
-        <w:t xml:space="preserve">) </w:t>
-      </w:r>
-      <w:proofErr w:type="gramStart"/>
-      <w:r>
-        <w:rPr>
-          <w:rFonts w:ascii="Consolas" w:eastAsia="Times New Roman" w:hAnsi="Consolas" w:cs="Times New Roman"/>
-          <w:color w:val="D4D4D4"/>
-          <w:sz w:val="21"/>
-          <w:szCs w:val="21"/>
-        </w:rPr>
-        <w:t xml:space="preserve">{  </w:t>
+        <w:t xml:space="preserve">) {  </w:t>
       </w:r>
       <w:r>
         <w:rPr>
@@ -21556,17 +21285,7 @@
           <w:sz w:val="21"/>
           <w:szCs w:val="21"/>
         </w:rPr>
-        <w:t>/</w:t>
-      </w:r>
-      <w:proofErr w:type="gramEnd"/>
-      <w:r>
-        <w:rPr>
-          <w:rFonts w:ascii="Consolas" w:eastAsia="Times New Roman" w:hAnsi="Consolas" w:cs="Times New Roman"/>
-          <w:color w:val="608B4E"/>
-          <w:sz w:val="21"/>
-          <w:szCs w:val="21"/>
-        </w:rPr>
-        <w:t xml:space="preserve">/ second card clicked </w:t>
+        <w:t xml:space="preserve">// second card clicked </w:t>
       </w:r>
     </w:p>
     <w:p>
@@ -21657,17 +21376,7 @@
           <w:sz w:val="21"/>
           <w:szCs w:val="21"/>
         </w:rPr>
-        <w:t xml:space="preserve">) </w:t>
-      </w:r>
-      <w:proofErr w:type="gramStart"/>
-      <w:r>
-        <w:rPr>
-          <w:rFonts w:ascii="Consolas" w:eastAsia="Times New Roman" w:hAnsi="Consolas" w:cs="Times New Roman"/>
-          <w:color w:val="D4D4D4"/>
-          <w:sz w:val="21"/>
-          <w:szCs w:val="21"/>
-        </w:rPr>
-        <w:t xml:space="preserve">{ </w:t>
+        <w:t xml:space="preserve">) { </w:t>
       </w:r>
       <w:r>
         <w:rPr>
@@ -21676,17 +21385,7 @@
           <w:sz w:val="21"/>
           <w:szCs w:val="21"/>
         </w:rPr>
-        <w:t>/</w:t>
-      </w:r>
-      <w:proofErr w:type="gramEnd"/>
-      <w:r>
-        <w:rPr>
-          <w:rFonts w:ascii="Consolas" w:eastAsia="Times New Roman" w:hAnsi="Consolas" w:cs="Times New Roman"/>
-          <w:color w:val="608B4E"/>
-          <w:sz w:val="21"/>
-          <w:szCs w:val="21"/>
-        </w:rPr>
-        <w:t>/ If player clicked same card, do nothing</w:t>
+        <w:t>// If player clicked same card, do nothing</w:t>
       </w:r>
     </w:p>
     <w:p>
@@ -21831,7 +21530,6 @@
         <w:t xml:space="preserve"> = </w:t>
       </w:r>
       <w:proofErr w:type="spellStart"/>
-      <w:proofErr w:type="gramStart"/>
       <w:r>
         <w:rPr>
           <w:rFonts w:ascii="Consolas" w:eastAsia="Times New Roman" w:hAnsi="Consolas" w:cs="Times New Roman"/>
@@ -21860,7 +21558,6 @@
         <w:t>getElementsByClassName</w:t>
       </w:r>
       <w:proofErr w:type="spellEnd"/>
-      <w:proofErr w:type="gramEnd"/>
       <w:r>
         <w:rPr>
           <w:rFonts w:ascii="Consolas" w:eastAsia="Times New Roman" w:hAnsi="Consolas" w:cs="Times New Roman"/>
@@ -21980,7 +21677,6 @@
         <w:t>clickedCardIndex</w:t>
       </w:r>
       <w:proofErr w:type="spellEnd"/>
-      <w:proofErr w:type="gramStart"/>
       <w:r>
         <w:rPr>
           <w:rFonts w:ascii="Consolas" w:eastAsia="Times New Roman" w:hAnsi="Consolas" w:cs="Times New Roman"/>
@@ -22001,7 +21697,6 @@
         <w:t>innerHTML</w:t>
       </w:r>
       <w:proofErr w:type="spellEnd"/>
-      <w:proofErr w:type="gramEnd"/>
       <w:r>
         <w:rPr>
           <w:rFonts w:ascii="Consolas" w:eastAsia="Times New Roman" w:hAnsi="Consolas" w:cs="Times New Roman"/>
@@ -22271,17 +21966,7 @@
           <w:sz w:val="21"/>
           <w:szCs w:val="21"/>
         </w:rPr>
-        <w:t xml:space="preserve">) </w:t>
-      </w:r>
-      <w:proofErr w:type="gramStart"/>
-      <w:r>
-        <w:rPr>
-          <w:rFonts w:ascii="Consolas" w:eastAsia="Times New Roman" w:hAnsi="Consolas" w:cs="Times New Roman"/>
-          <w:color w:val="D4D4D4"/>
-          <w:sz w:val="21"/>
-          <w:szCs w:val="21"/>
-        </w:rPr>
-        <w:t xml:space="preserve">{ </w:t>
+        <w:t xml:space="preserve">) { </w:t>
       </w:r>
       <w:r>
         <w:rPr>
@@ -22290,17 +21975,7 @@
           <w:sz w:val="21"/>
           <w:szCs w:val="21"/>
         </w:rPr>
-        <w:t>/</w:t>
-      </w:r>
-      <w:proofErr w:type="gramEnd"/>
-      <w:r>
-        <w:rPr>
-          <w:rFonts w:ascii="Consolas" w:eastAsia="Times New Roman" w:hAnsi="Consolas" w:cs="Times New Roman"/>
-          <w:color w:val="608B4E"/>
-          <w:sz w:val="21"/>
-          <w:szCs w:val="21"/>
-        </w:rPr>
-        <w:t>/ Matching images</w:t>
+        <w:t>// Matching images</w:t>
       </w:r>
     </w:p>
     <w:p>
@@ -22324,7 +21999,6 @@
         <w:t xml:space="preserve">                    </w:t>
       </w:r>
       <w:proofErr w:type="spellStart"/>
-      <w:proofErr w:type="gramStart"/>
       <w:r>
         <w:rPr>
           <w:rFonts w:ascii="Consolas" w:eastAsia="Times New Roman" w:hAnsi="Consolas" w:cs="Times New Roman"/>
@@ -22342,17 +22016,7 @@
           <w:sz w:val="21"/>
           <w:szCs w:val="21"/>
         </w:rPr>
-        <w:t>(</w:t>
-      </w:r>
-      <w:proofErr w:type="gramEnd"/>
-      <w:r>
-        <w:rPr>
-          <w:rFonts w:ascii="Consolas" w:eastAsia="Times New Roman" w:hAnsi="Consolas" w:cs="Times New Roman"/>
-          <w:color w:val="D4D4D4"/>
-          <w:sz w:val="21"/>
-          <w:szCs w:val="21"/>
-        </w:rPr>
-        <w:t>)</w:t>
+        <w:t>()</w:t>
       </w:r>
     </w:p>
     <w:p>
@@ -22404,7 +22068,6 @@
         <w:t>previousImagePosition</w:t>
       </w:r>
       <w:proofErr w:type="spellEnd"/>
-      <w:proofErr w:type="gramStart"/>
       <w:r>
         <w:rPr>
           <w:rFonts w:ascii="Consolas" w:eastAsia="Times New Roman" w:hAnsi="Consolas" w:cs="Times New Roman"/>
@@ -22425,7 +22088,6 @@
         <w:t>innerHTML</w:t>
       </w:r>
       <w:proofErr w:type="spellEnd"/>
-      <w:proofErr w:type="gramEnd"/>
       <w:r>
         <w:rPr>
           <w:rFonts w:ascii="Consolas" w:eastAsia="Times New Roman" w:hAnsi="Consolas" w:cs="Times New Roman"/>
@@ -22494,7 +22156,6 @@
         <w:t>clickedCardIndex</w:t>
       </w:r>
       <w:proofErr w:type="spellEnd"/>
-      <w:proofErr w:type="gramStart"/>
       <w:r>
         <w:rPr>
           <w:rFonts w:ascii="Consolas" w:eastAsia="Times New Roman" w:hAnsi="Consolas" w:cs="Times New Roman"/>
@@ -22515,7 +22176,6 @@
         <w:t>innerHTML</w:t>
       </w:r>
       <w:proofErr w:type="spellEnd"/>
-      <w:proofErr w:type="gramEnd"/>
       <w:r>
         <w:rPr>
           <w:rFonts w:ascii="Consolas" w:eastAsia="Times New Roman" w:hAnsi="Consolas" w:cs="Times New Roman"/>
@@ -22556,7 +22216,6 @@
         <w:t xml:space="preserve">                    </w:t>
       </w:r>
       <w:proofErr w:type="spellStart"/>
-      <w:proofErr w:type="gramStart"/>
       <w:r>
         <w:rPr>
           <w:rFonts w:ascii="Consolas" w:eastAsia="Times New Roman" w:hAnsi="Consolas" w:cs="Times New Roman"/>
@@ -22585,7 +22244,6 @@
         <w:t>getElementById</w:t>
       </w:r>
       <w:proofErr w:type="spellEnd"/>
-      <w:proofErr w:type="gramEnd"/>
       <w:r>
         <w:rPr>
           <w:rFonts w:ascii="Consolas" w:eastAsia="Times New Roman" w:hAnsi="Consolas" w:cs="Times New Roman"/>
@@ -22873,7 +22531,6 @@
         <w:t xml:space="preserve"> = </w:t>
       </w:r>
       <w:proofErr w:type="spellStart"/>
-      <w:proofErr w:type="gramStart"/>
       <w:r>
         <w:rPr>
           <w:rFonts w:ascii="Consolas" w:eastAsia="Times New Roman" w:hAnsi="Consolas" w:cs="Times New Roman"/>
@@ -22902,7 +22559,6 @@
         <w:t>getElementById</w:t>
       </w:r>
       <w:proofErr w:type="spellEnd"/>
-      <w:proofErr w:type="gramEnd"/>
       <w:r>
         <w:rPr>
           <w:rFonts w:ascii="Consolas" w:eastAsia="Times New Roman" w:hAnsi="Consolas" w:cs="Times New Roman"/>
@@ -23072,17 +22728,7 @@
           <w:sz w:val="21"/>
           <w:szCs w:val="21"/>
         </w:rPr>
-        <w:t xml:space="preserve"> </w:t>
-      </w:r>
-      <w:proofErr w:type="gramStart"/>
-      <w:r>
-        <w:rPr>
-          <w:rFonts w:ascii="Consolas" w:eastAsia="Times New Roman" w:hAnsi="Consolas" w:cs="Times New Roman"/>
-          <w:color w:val="D4D4D4"/>
-          <w:sz w:val="21"/>
-          <w:szCs w:val="21"/>
-        </w:rPr>
-        <w:t xml:space="preserve">{ </w:t>
+        <w:t xml:space="preserve"> { </w:t>
       </w:r>
       <w:r>
         <w:rPr>
@@ -23091,17 +22737,7 @@
           <w:sz w:val="21"/>
           <w:szCs w:val="21"/>
         </w:rPr>
-        <w:t>/</w:t>
-      </w:r>
-      <w:proofErr w:type="gramEnd"/>
-      <w:r>
-        <w:rPr>
-          <w:rFonts w:ascii="Consolas" w:eastAsia="Times New Roman" w:hAnsi="Consolas" w:cs="Times New Roman"/>
-          <w:color w:val="608B4E"/>
-          <w:sz w:val="21"/>
-          <w:szCs w:val="21"/>
-        </w:rPr>
-        <w:t>/ Images don't match</w:t>
+        <w:t>// Images don't match</w:t>
       </w:r>
     </w:p>
     <w:p>
@@ -23125,7 +22761,6 @@
         <w:t xml:space="preserve">                </w:t>
       </w:r>
       <w:proofErr w:type="spellStart"/>
-      <w:proofErr w:type="gramStart"/>
       <w:r>
         <w:rPr>
           <w:rFonts w:ascii="Consolas" w:eastAsia="Times New Roman" w:hAnsi="Consolas" w:cs="Times New Roman"/>
@@ -23143,17 +22778,7 @@
           <w:sz w:val="21"/>
           <w:szCs w:val="21"/>
         </w:rPr>
-        <w:t>(</w:t>
-      </w:r>
-      <w:proofErr w:type="gramEnd"/>
-      <w:r>
-        <w:rPr>
-          <w:rFonts w:ascii="Consolas" w:eastAsia="Times New Roman" w:hAnsi="Consolas" w:cs="Times New Roman"/>
-          <w:color w:val="D4D4D4"/>
-          <w:sz w:val="21"/>
-          <w:szCs w:val="21"/>
-        </w:rPr>
-        <w:t>)</w:t>
+        <w:t>()</w:t>
       </w:r>
     </w:p>
     <w:p>
@@ -23205,7 +22830,6 @@
         <w:t>previousImagePosition</w:t>
       </w:r>
       <w:proofErr w:type="spellEnd"/>
-      <w:proofErr w:type="gramStart"/>
       <w:r>
         <w:rPr>
           <w:rFonts w:ascii="Consolas" w:eastAsia="Times New Roman" w:hAnsi="Consolas" w:cs="Times New Roman"/>
@@ -23226,7 +22850,6 @@
         <w:t>innerHTML</w:t>
       </w:r>
       <w:proofErr w:type="spellEnd"/>
-      <w:proofErr w:type="gramEnd"/>
       <w:r>
         <w:rPr>
           <w:rFonts w:ascii="Consolas" w:eastAsia="Times New Roman" w:hAnsi="Consolas" w:cs="Times New Roman"/>
@@ -23306,7 +22929,6 @@
         <w:t>clickedCardIndex</w:t>
       </w:r>
       <w:proofErr w:type="spellEnd"/>
-      <w:proofErr w:type="gramStart"/>
       <w:r>
         <w:rPr>
           <w:rFonts w:ascii="Consolas" w:eastAsia="Times New Roman" w:hAnsi="Consolas" w:cs="Times New Roman"/>
@@ -23327,7 +22949,6 @@
         <w:t>innerHTML</w:t>
       </w:r>
       <w:proofErr w:type="spellEnd"/>
-      <w:proofErr w:type="gramEnd"/>
       <w:r>
         <w:rPr>
           <w:rFonts w:ascii="Consolas" w:eastAsia="Times New Roman" w:hAnsi="Consolas" w:cs="Times New Roman"/>
@@ -23379,7 +23000,6 @@
         <w:t xml:space="preserve">                </w:t>
       </w:r>
       <w:proofErr w:type="spellStart"/>
-      <w:proofErr w:type="gramStart"/>
       <w:r>
         <w:rPr>
           <w:rFonts w:ascii="Consolas" w:eastAsia="Times New Roman" w:hAnsi="Consolas" w:cs="Times New Roman"/>
@@ -23408,7 +23028,6 @@
         <w:t>getElementById</w:t>
       </w:r>
       <w:proofErr w:type="spellEnd"/>
-      <w:proofErr w:type="gramEnd"/>
       <w:r>
         <w:rPr>
           <w:rFonts w:ascii="Consolas" w:eastAsia="Times New Roman" w:hAnsi="Consolas" w:cs="Times New Roman"/>
@@ -23624,7 +23243,6 @@
         <w:t xml:space="preserve">            </w:t>
       </w:r>
       <w:proofErr w:type="spellStart"/>
-      <w:proofErr w:type="gramStart"/>
       <w:r>
         <w:rPr>
           <w:rFonts w:ascii="Consolas" w:eastAsia="Times New Roman" w:hAnsi="Consolas" w:cs="Times New Roman"/>
@@ -23644,7 +23262,6 @@
         </w:rPr>
         <w:t>(</w:t>
       </w:r>
-      <w:proofErr w:type="gramEnd"/>
       <w:r>
         <w:rPr>
           <w:rFonts w:ascii="Consolas" w:eastAsia="Times New Roman" w:hAnsi="Consolas" w:cs="Times New Roman"/>
@@ -23909,7 +23526,6 @@
         <w:t xml:space="preserve"> </w:t>
       </w:r>
       <w:proofErr w:type="spellStart"/>
-      <w:proofErr w:type="gramStart"/>
       <w:r>
         <w:rPr>
           <w:rFonts w:ascii="Consolas" w:eastAsia="Times New Roman" w:hAnsi="Consolas" w:cs="Times New Roman"/>
@@ -23929,7 +23545,6 @@
         </w:rPr>
         <w:t>(</w:t>
       </w:r>
-      <w:proofErr w:type="gramEnd"/>
       <w:r>
         <w:rPr>
           <w:rFonts w:ascii="Consolas" w:eastAsia="Times New Roman" w:hAnsi="Consolas" w:cs="Times New Roman"/>
@@ -24030,27 +23645,7 @@
           <w:sz w:val="21"/>
           <w:szCs w:val="21"/>
         </w:rPr>
-        <w:t xml:space="preserve">// Reset the scores and make current the current turn </w:t>
-      </w:r>
-      <w:proofErr w:type="gramStart"/>
-      <w:r>
-        <w:rPr>
-          <w:rFonts w:ascii="Consolas" w:eastAsia="Times New Roman" w:hAnsi="Consolas" w:cs="Times New Roman"/>
-          <w:color w:val="608B4E"/>
-          <w:sz w:val="21"/>
-          <w:szCs w:val="21"/>
-        </w:rPr>
-        <w:t>belong</w:t>
-      </w:r>
-      <w:proofErr w:type="gramEnd"/>
-      <w:r>
-        <w:rPr>
-          <w:rFonts w:ascii="Consolas" w:eastAsia="Times New Roman" w:hAnsi="Consolas" w:cs="Times New Roman"/>
-          <w:color w:val="608B4E"/>
-          <w:sz w:val="21"/>
-          <w:szCs w:val="21"/>
-        </w:rPr>
-        <w:t xml:space="preserve"> to player 1</w:t>
+        <w:t>// Reset the scores and make current the current turn belong to player 1</w:t>
       </w:r>
     </w:p>
     <w:p>
@@ -24307,7 +23902,6 @@
         <w:t xml:space="preserve"> = </w:t>
       </w:r>
       <w:proofErr w:type="spellStart"/>
-      <w:proofErr w:type="gramStart"/>
       <w:r>
         <w:rPr>
           <w:rFonts w:ascii="Consolas" w:eastAsia="Times New Roman" w:hAnsi="Consolas" w:cs="Times New Roman"/>
@@ -24336,7 +23930,6 @@
         <w:t>getElementById</w:t>
       </w:r>
       <w:proofErr w:type="spellEnd"/>
-      <w:proofErr w:type="gramEnd"/>
       <w:r>
         <w:rPr>
           <w:rFonts w:ascii="Consolas" w:eastAsia="Times New Roman" w:hAnsi="Consolas" w:cs="Times New Roman"/>
@@ -24406,7 +23999,6 @@
         <w:t xml:space="preserve">     </w:t>
       </w:r>
       <w:proofErr w:type="spellStart"/>
-      <w:proofErr w:type="gramStart"/>
       <w:r>
         <w:rPr>
           <w:rFonts w:ascii="Consolas" w:eastAsia="Times New Roman" w:hAnsi="Consolas" w:cs="Times New Roman"/>
@@ -24435,7 +24027,6 @@
         <w:t>innerHTML</w:t>
       </w:r>
       <w:proofErr w:type="spellEnd"/>
-      <w:proofErr w:type="gramEnd"/>
       <w:r>
         <w:rPr>
           <w:rFonts w:ascii="Consolas" w:eastAsia="Times New Roman" w:hAnsi="Consolas" w:cs="Times New Roman"/>
@@ -24545,7 +24136,6 @@
         <w:t xml:space="preserve"> = </w:t>
       </w:r>
       <w:proofErr w:type="spellStart"/>
-      <w:proofErr w:type="gramStart"/>
       <w:r>
         <w:rPr>
           <w:rFonts w:ascii="Consolas" w:eastAsia="Times New Roman" w:hAnsi="Consolas" w:cs="Times New Roman"/>
@@ -24574,7 +24164,6 @@
         <w:t>getElementById</w:t>
       </w:r>
       <w:proofErr w:type="spellEnd"/>
-      <w:proofErr w:type="gramEnd"/>
       <w:r>
         <w:rPr>
           <w:rFonts w:ascii="Consolas" w:eastAsia="Times New Roman" w:hAnsi="Consolas" w:cs="Times New Roman"/>
@@ -24624,7 +24213,6 @@
         <w:t xml:space="preserve">     </w:t>
       </w:r>
       <w:proofErr w:type="spellStart"/>
-      <w:proofErr w:type="gramStart"/>
       <w:r>
         <w:rPr>
           <w:rFonts w:ascii="Consolas" w:eastAsia="Times New Roman" w:hAnsi="Consolas" w:cs="Times New Roman"/>
@@ -24653,7 +24241,6 @@
         <w:t>innerHTML</w:t>
       </w:r>
       <w:proofErr w:type="spellEnd"/>
-      <w:proofErr w:type="gramEnd"/>
       <w:r>
         <w:rPr>
           <w:rFonts w:ascii="Consolas" w:eastAsia="Times New Roman" w:hAnsi="Consolas" w:cs="Times New Roman"/>
@@ -24765,7 +24352,6 @@
         <w:t xml:space="preserve"> = </w:t>
       </w:r>
       <w:proofErr w:type="spellStart"/>
-      <w:proofErr w:type="gramStart"/>
       <w:r>
         <w:rPr>
           <w:rFonts w:ascii="Consolas" w:eastAsia="Times New Roman" w:hAnsi="Consolas" w:cs="Times New Roman"/>
@@ -24794,7 +24380,6 @@
         <w:t>getElementById</w:t>
       </w:r>
       <w:proofErr w:type="spellEnd"/>
-      <w:proofErr w:type="gramEnd"/>
       <w:r>
         <w:rPr>
           <w:rFonts w:ascii="Consolas" w:eastAsia="Times New Roman" w:hAnsi="Consolas" w:cs="Times New Roman"/>
@@ -24844,7 +24429,6 @@
         <w:t xml:space="preserve">     </w:t>
       </w:r>
       <w:proofErr w:type="spellStart"/>
-      <w:proofErr w:type="gramStart"/>
       <w:r>
         <w:rPr>
           <w:rFonts w:ascii="Consolas" w:eastAsia="Times New Roman" w:hAnsi="Consolas" w:cs="Times New Roman"/>
@@ -24873,7 +24457,6 @@
         <w:t>innerHTML</w:t>
       </w:r>
       <w:proofErr w:type="spellEnd"/>
-      <w:proofErr w:type="gramEnd"/>
       <w:r>
         <w:rPr>
           <w:rFonts w:ascii="Consolas" w:eastAsia="Times New Roman" w:hAnsi="Consolas" w:cs="Times New Roman"/>
@@ -24932,7 +24515,6 @@
         <w:t xml:space="preserve"> = </w:t>
       </w:r>
       <w:proofErr w:type="spellStart"/>
-      <w:proofErr w:type="gramStart"/>
       <w:r>
         <w:rPr>
           <w:rFonts w:ascii="Consolas" w:eastAsia="Times New Roman" w:hAnsi="Consolas" w:cs="Times New Roman"/>
@@ -24961,7 +24543,6 @@
         <w:t>getElementById</w:t>
       </w:r>
       <w:proofErr w:type="spellEnd"/>
-      <w:proofErr w:type="gramEnd"/>
       <w:r>
         <w:rPr>
           <w:rFonts w:ascii="Consolas" w:eastAsia="Times New Roman" w:hAnsi="Consolas" w:cs="Times New Roman"/>
@@ -25011,7 +24592,6 @@
         <w:t xml:space="preserve">     </w:t>
       </w:r>
       <w:proofErr w:type="spellStart"/>
-      <w:proofErr w:type="gramStart"/>
       <w:r>
         <w:rPr>
           <w:rFonts w:ascii="Consolas" w:eastAsia="Times New Roman" w:hAnsi="Consolas" w:cs="Times New Roman"/>
@@ -25040,7 +24620,6 @@
         <w:t>innerHTML</w:t>
       </w:r>
       <w:proofErr w:type="spellEnd"/>
-      <w:proofErr w:type="gramEnd"/>
       <w:r>
         <w:rPr>
           <w:rFonts w:ascii="Consolas" w:eastAsia="Times New Roman" w:hAnsi="Consolas" w:cs="Times New Roman"/>
@@ -25150,7 +24729,6 @@
         <w:t xml:space="preserve"> = </w:t>
       </w:r>
       <w:proofErr w:type="spellStart"/>
-      <w:proofErr w:type="gramStart"/>
       <w:r>
         <w:rPr>
           <w:rFonts w:ascii="Consolas" w:eastAsia="Times New Roman" w:hAnsi="Consolas" w:cs="Times New Roman"/>
@@ -25179,7 +24757,6 @@
         <w:t>getElementById</w:t>
       </w:r>
       <w:proofErr w:type="spellEnd"/>
-      <w:proofErr w:type="gramEnd"/>
       <w:r>
         <w:rPr>
           <w:rFonts w:ascii="Consolas" w:eastAsia="Times New Roman" w:hAnsi="Consolas" w:cs="Times New Roman"/>
@@ -25229,7 +24806,6 @@
         <w:t xml:space="preserve">     </w:t>
       </w:r>
       <w:proofErr w:type="spellStart"/>
-      <w:proofErr w:type="gramStart"/>
       <w:r>
         <w:rPr>
           <w:rFonts w:ascii="Consolas" w:eastAsia="Times New Roman" w:hAnsi="Consolas" w:cs="Times New Roman"/>
@@ -25258,7 +24834,6 @@
         <w:t>innerHTML</w:t>
       </w:r>
       <w:proofErr w:type="spellEnd"/>
-      <w:proofErr w:type="gramEnd"/>
       <w:r>
         <w:rPr>
           <w:rFonts w:ascii="Consolas" w:eastAsia="Times New Roman" w:hAnsi="Consolas" w:cs="Times New Roman"/>
@@ -25388,7 +24963,6 @@
         <w:t xml:space="preserve"> = </w:t>
       </w:r>
       <w:proofErr w:type="spellStart"/>
-      <w:proofErr w:type="gramStart"/>
       <w:r>
         <w:rPr>
           <w:rFonts w:ascii="Consolas" w:eastAsia="Times New Roman" w:hAnsi="Consolas" w:cs="Times New Roman"/>
@@ -25417,7 +24991,6 @@
         <w:t>getElementsByClassName</w:t>
       </w:r>
       <w:proofErr w:type="spellEnd"/>
-      <w:proofErr w:type="gramEnd"/>
       <w:r>
         <w:rPr>
           <w:rFonts w:ascii="Consolas" w:eastAsia="Times New Roman" w:hAnsi="Consolas" w:cs="Times New Roman"/>
@@ -25503,7 +25076,6 @@
         <w:t xml:space="preserve"> = </w:t>
       </w:r>
       <w:proofErr w:type="spellStart"/>
-      <w:proofErr w:type="gramStart"/>
       <w:r>
         <w:rPr>
           <w:rFonts w:ascii="Consolas" w:eastAsia="Times New Roman" w:hAnsi="Consolas" w:cs="Times New Roman"/>
@@ -25532,7 +25104,6 @@
         <w:t>getElementsByClassName</w:t>
       </w:r>
       <w:proofErr w:type="spellEnd"/>
-      <w:proofErr w:type="gramEnd"/>
       <w:r>
         <w:rPr>
           <w:rFonts w:ascii="Consolas" w:eastAsia="Times New Roman" w:hAnsi="Consolas" w:cs="Times New Roman"/>
@@ -25876,7 +25447,6 @@
         <w:t>i</w:t>
       </w:r>
       <w:proofErr w:type="spellEnd"/>
-      <w:proofErr w:type="gramStart"/>
       <w:r>
         <w:rPr>
           <w:rFonts w:ascii="Consolas" w:eastAsia="Times New Roman" w:hAnsi="Consolas" w:cs="Times New Roman"/>
@@ -25895,7 +25465,6 @@
         </w:rPr>
         <w:t>checked</w:t>
       </w:r>
-      <w:proofErr w:type="gramEnd"/>
       <w:r>
         <w:rPr>
           <w:rFonts w:ascii="Consolas" w:eastAsia="Times New Roman" w:hAnsi="Consolas" w:cs="Times New Roman"/>
@@ -26086,7 +25655,6 @@
         <w:t>i</w:t>
       </w:r>
       <w:proofErr w:type="spellEnd"/>
-      <w:proofErr w:type="gramStart"/>
       <w:r>
         <w:rPr>
           <w:rFonts w:ascii="Consolas" w:eastAsia="Times New Roman" w:hAnsi="Consolas" w:cs="Times New Roman"/>
@@ -26105,7 +25673,6 @@
         </w:rPr>
         <w:t>checked</w:t>
       </w:r>
-      <w:proofErr w:type="gramEnd"/>
       <w:r>
         <w:rPr>
           <w:rFonts w:ascii="Consolas" w:eastAsia="Times New Roman" w:hAnsi="Consolas" w:cs="Times New Roman"/>
@@ -26197,7 +25764,6 @@
         <w:t xml:space="preserve">     </w:t>
       </w:r>
       <w:proofErr w:type="spellStart"/>
-      <w:proofErr w:type="gramStart"/>
       <w:r>
         <w:rPr>
           <w:rFonts w:ascii="Consolas" w:eastAsia="Times New Roman" w:hAnsi="Consolas" w:cs="Times New Roman"/>
@@ -26226,7 +25792,6 @@
         <w:t>getElementById</w:t>
       </w:r>
       <w:proofErr w:type="spellEnd"/>
-      <w:proofErr w:type="gramEnd"/>
       <w:r>
         <w:rPr>
           <w:rFonts w:ascii="Consolas" w:eastAsia="Times New Roman" w:hAnsi="Consolas" w:cs="Times New Roman"/>
@@ -26303,7 +25868,6 @@
         <w:t xml:space="preserve">     </w:t>
       </w:r>
       <w:proofErr w:type="spellStart"/>
-      <w:proofErr w:type="gramStart"/>
       <w:r>
         <w:rPr>
           <w:rFonts w:ascii="Consolas" w:eastAsia="Times New Roman" w:hAnsi="Consolas" w:cs="Times New Roman"/>
@@ -26332,7 +25896,6 @@
         <w:t>getElementById</w:t>
       </w:r>
       <w:proofErr w:type="spellEnd"/>
-      <w:proofErr w:type="gramEnd"/>
       <w:r>
         <w:rPr>
           <w:rFonts w:ascii="Consolas" w:eastAsia="Times New Roman" w:hAnsi="Consolas" w:cs="Times New Roman"/>
@@ -26499,7 +26062,6 @@
         <w:t xml:space="preserve"> = </w:t>
       </w:r>
       <w:proofErr w:type="spellStart"/>
-      <w:proofErr w:type="gramStart"/>
       <w:r>
         <w:rPr>
           <w:rFonts w:ascii="Consolas" w:eastAsia="Times New Roman" w:hAnsi="Consolas" w:cs="Times New Roman"/>
@@ -26528,7 +26090,6 @@
         <w:t>getElementById</w:t>
       </w:r>
       <w:proofErr w:type="spellEnd"/>
-      <w:proofErr w:type="gramEnd"/>
       <w:r>
         <w:rPr>
           <w:rFonts w:ascii="Consolas" w:eastAsia="Times New Roman" w:hAnsi="Consolas" w:cs="Times New Roman"/>
@@ -26598,7 +26159,6 @@
         <w:t xml:space="preserve">     </w:t>
       </w:r>
       <w:proofErr w:type="spellStart"/>
-      <w:proofErr w:type="gramStart"/>
       <w:r>
         <w:rPr>
           <w:rFonts w:ascii="Consolas" w:eastAsia="Times New Roman" w:hAnsi="Consolas" w:cs="Times New Roman"/>
@@ -26627,7 +26187,6 @@
         <w:t>innerHTML</w:t>
       </w:r>
       <w:proofErr w:type="spellEnd"/>
-      <w:proofErr w:type="gramEnd"/>
       <w:r>
         <w:rPr>
           <w:rFonts w:ascii="Consolas" w:eastAsia="Times New Roman" w:hAnsi="Consolas" w:cs="Times New Roman"/>
@@ -26865,7 +26424,6 @@
         </w:rPr>
       </w:pPr>
       <w:proofErr w:type="spellStart"/>
-      <w:proofErr w:type="gramStart"/>
       <w:r>
         <w:rPr>
           <w:rFonts w:ascii="Consolas" w:eastAsia="Times New Roman" w:hAnsi="Consolas" w:cs="Times New Roman"/>
@@ -26885,7 +26443,6 @@
         </w:rPr>
         <w:t>(</w:t>
       </w:r>
-      <w:proofErr w:type="gramEnd"/>
       <w:r>
         <w:rPr>
           <w:rFonts w:ascii="Consolas" w:eastAsia="Times New Roman" w:hAnsi="Consolas" w:cs="Times New Roman"/>
@@ -27053,17 +26610,7 @@
           <w:sz w:val="21"/>
           <w:szCs w:val="21"/>
         </w:rPr>
-        <w:t xml:space="preserve">) </w:t>
-      </w:r>
-      <w:proofErr w:type="gramStart"/>
-      <w:r>
-        <w:rPr>
-          <w:rFonts w:ascii="Consolas" w:eastAsia="Times New Roman" w:hAnsi="Consolas" w:cs="Times New Roman"/>
-          <w:color w:val="D4D4D4"/>
-          <w:sz w:val="21"/>
-          <w:szCs w:val="21"/>
-        </w:rPr>
-        <w:t xml:space="preserve">{ </w:t>
+        <w:t xml:space="preserve">) { </w:t>
       </w:r>
       <w:r>
         <w:rPr>
@@ -27072,17 +26619,7 @@
           <w:sz w:val="21"/>
           <w:szCs w:val="21"/>
         </w:rPr>
-        <w:t>/</w:t>
-      </w:r>
-      <w:proofErr w:type="gramEnd"/>
-      <w:r>
-        <w:rPr>
-          <w:rFonts w:ascii="Consolas" w:eastAsia="Times New Roman" w:hAnsi="Consolas" w:cs="Times New Roman"/>
-          <w:color w:val="608B4E"/>
-          <w:sz w:val="21"/>
-          <w:szCs w:val="21"/>
-        </w:rPr>
-        <w:t>/ Condition that is true when the game board runs out of images</w:t>
+        <w:t>// Condition that is true when the game board runs out of images</w:t>
       </w:r>
     </w:p>
     <w:p>
@@ -27157,17 +26694,7 @@
           <w:sz w:val="21"/>
           <w:szCs w:val="21"/>
         </w:rPr>
-        <w:t xml:space="preserve">) </w:t>
-      </w:r>
-      <w:proofErr w:type="gramStart"/>
-      <w:r>
-        <w:rPr>
-          <w:rFonts w:ascii="Consolas" w:eastAsia="Times New Roman" w:hAnsi="Consolas" w:cs="Times New Roman"/>
-          <w:color w:val="D4D4D4"/>
-          <w:sz w:val="21"/>
-          <w:szCs w:val="21"/>
-        </w:rPr>
-        <w:t xml:space="preserve">{ </w:t>
+        <w:t xml:space="preserve">) { </w:t>
       </w:r>
       <w:r>
         <w:rPr>
@@ -27176,17 +26703,7 @@
           <w:sz w:val="21"/>
           <w:szCs w:val="21"/>
         </w:rPr>
-        <w:t>/</w:t>
-      </w:r>
-      <w:proofErr w:type="gramEnd"/>
-      <w:r>
-        <w:rPr>
-          <w:rFonts w:ascii="Consolas" w:eastAsia="Times New Roman" w:hAnsi="Consolas" w:cs="Times New Roman"/>
-          <w:color w:val="608B4E"/>
-          <w:sz w:val="21"/>
-          <w:szCs w:val="21"/>
-        </w:rPr>
-        <w:t>/ Condition that is true when both players have the same score at the end</w:t>
+        <w:t>// Condition that is true when both players have the same score at the end</w:t>
       </w:r>
     </w:p>
     <w:p>
@@ -27210,7 +26727,6 @@
         <w:t xml:space="preserve">            </w:t>
       </w:r>
       <w:proofErr w:type="spellStart"/>
-      <w:proofErr w:type="gramStart"/>
       <w:r>
         <w:rPr>
           <w:rFonts w:ascii="Consolas" w:eastAsia="Times New Roman" w:hAnsi="Consolas" w:cs="Times New Roman"/>
@@ -27228,17 +26744,7 @@
           <w:sz w:val="21"/>
           <w:szCs w:val="21"/>
         </w:rPr>
-        <w:t>(</w:t>
-      </w:r>
-      <w:proofErr w:type="gramEnd"/>
-      <w:r>
-        <w:rPr>
-          <w:rFonts w:ascii="Consolas" w:eastAsia="Times New Roman" w:hAnsi="Consolas" w:cs="Times New Roman"/>
-          <w:color w:val="D4D4D4"/>
-          <w:sz w:val="21"/>
-          <w:szCs w:val="21"/>
-        </w:rPr>
-        <w:t>)</w:t>
+        <w:t>()</w:t>
       </w:r>
     </w:p>
     <w:p>
@@ -27300,7 +26806,6 @@
         <w:t xml:space="preserve"> = </w:t>
       </w:r>
       <w:proofErr w:type="spellStart"/>
-      <w:proofErr w:type="gramStart"/>
       <w:r>
         <w:rPr>
           <w:rFonts w:ascii="Consolas" w:eastAsia="Times New Roman" w:hAnsi="Consolas" w:cs="Times New Roman"/>
@@ -27329,7 +26834,6 @@
         <w:t>getElementById</w:t>
       </w:r>
       <w:proofErr w:type="spellEnd"/>
-      <w:proofErr w:type="gramEnd"/>
       <w:r>
         <w:rPr>
           <w:rFonts w:ascii="Consolas" w:eastAsia="Times New Roman" w:hAnsi="Consolas" w:cs="Times New Roman"/>
@@ -27417,7 +26921,6 @@
         <w:t xml:space="preserve"> = </w:t>
       </w:r>
       <w:proofErr w:type="spellStart"/>
-      <w:proofErr w:type="gramStart"/>
       <w:r>
         <w:rPr>
           <w:rFonts w:ascii="Consolas" w:eastAsia="Times New Roman" w:hAnsi="Consolas" w:cs="Times New Roman"/>
@@ -27435,17 +26938,7 @@
           <w:sz w:val="21"/>
           <w:szCs w:val="21"/>
         </w:rPr>
-        <w:t>(</w:t>
-      </w:r>
-      <w:proofErr w:type="gramEnd"/>
-      <w:r>
-        <w:rPr>
-          <w:rFonts w:ascii="Consolas" w:eastAsia="Times New Roman" w:hAnsi="Consolas" w:cs="Times New Roman"/>
-          <w:color w:val="D4D4D4"/>
-          <w:sz w:val="21"/>
-          <w:szCs w:val="21"/>
-        </w:rPr>
-        <w:t xml:space="preserve">) </w:t>
+        <w:t xml:space="preserve">() </w:t>
       </w:r>
       <w:r>
         <w:rPr>
@@ -27703,17 +27196,7 @@
           <w:sz w:val="21"/>
           <w:szCs w:val="21"/>
         </w:rPr>
-        <w:t xml:space="preserve">) </w:t>
-      </w:r>
-      <w:proofErr w:type="gramStart"/>
-      <w:r>
-        <w:rPr>
-          <w:rFonts w:ascii="Consolas" w:eastAsia="Times New Roman" w:hAnsi="Consolas" w:cs="Times New Roman"/>
-          <w:color w:val="D4D4D4"/>
-          <w:sz w:val="21"/>
-          <w:szCs w:val="21"/>
-        </w:rPr>
-        <w:t xml:space="preserve">{ </w:t>
+        <w:t xml:space="preserve">) { </w:t>
       </w:r>
       <w:r>
         <w:rPr>
@@ -27722,17 +27205,7 @@
           <w:sz w:val="21"/>
           <w:szCs w:val="21"/>
         </w:rPr>
-        <w:t>/</w:t>
-      </w:r>
-      <w:proofErr w:type="gramEnd"/>
-      <w:r>
-        <w:rPr>
-          <w:rFonts w:ascii="Consolas" w:eastAsia="Times New Roman" w:hAnsi="Consolas" w:cs="Times New Roman"/>
-          <w:color w:val="608B4E"/>
-          <w:sz w:val="21"/>
-          <w:szCs w:val="21"/>
-        </w:rPr>
-        <w:t>/ Condition that is true when player 1 has a higher score than player 2</w:t>
+        <w:t>// Condition that is true when player 1 has a higher score than player 2</w:t>
       </w:r>
     </w:p>
     <w:p>
@@ -27756,7 +27229,6 @@
         <w:t xml:space="preserve">            </w:t>
       </w:r>
       <w:proofErr w:type="spellStart"/>
-      <w:proofErr w:type="gramStart"/>
       <w:r>
         <w:rPr>
           <w:rFonts w:ascii="Consolas" w:eastAsia="Times New Roman" w:hAnsi="Consolas" w:cs="Times New Roman"/>
@@ -27774,17 +27246,7 @@
           <w:sz w:val="21"/>
           <w:szCs w:val="21"/>
         </w:rPr>
-        <w:t>(</w:t>
-      </w:r>
-      <w:proofErr w:type="gramEnd"/>
-      <w:r>
-        <w:rPr>
-          <w:rFonts w:ascii="Consolas" w:eastAsia="Times New Roman" w:hAnsi="Consolas" w:cs="Times New Roman"/>
-          <w:color w:val="D4D4D4"/>
-          <w:sz w:val="21"/>
-          <w:szCs w:val="21"/>
-        </w:rPr>
-        <w:t>)</w:t>
+        <w:t>()</w:t>
       </w:r>
     </w:p>
     <w:p>
@@ -27846,7 +27308,6 @@
         <w:t xml:space="preserve"> = </w:t>
       </w:r>
       <w:proofErr w:type="spellStart"/>
-      <w:proofErr w:type="gramStart"/>
       <w:r>
         <w:rPr>
           <w:rFonts w:ascii="Consolas" w:eastAsia="Times New Roman" w:hAnsi="Consolas" w:cs="Times New Roman"/>
@@ -27875,7 +27336,6 @@
         <w:t>getElementById</w:t>
       </w:r>
       <w:proofErr w:type="spellEnd"/>
-      <w:proofErr w:type="gramEnd"/>
       <w:r>
         <w:rPr>
           <w:rFonts w:ascii="Consolas" w:eastAsia="Times New Roman" w:hAnsi="Consolas" w:cs="Times New Roman"/>
@@ -28226,17 +27686,7 @@
           <w:sz w:val="21"/>
           <w:szCs w:val="21"/>
         </w:rPr>
-        <w:t xml:space="preserve">) </w:t>
-      </w:r>
-      <w:proofErr w:type="gramStart"/>
-      <w:r>
-        <w:rPr>
-          <w:rFonts w:ascii="Consolas" w:eastAsia="Times New Roman" w:hAnsi="Consolas" w:cs="Times New Roman"/>
-          <w:color w:val="D4D4D4"/>
-          <w:sz w:val="21"/>
-          <w:szCs w:val="21"/>
-        </w:rPr>
-        <w:t xml:space="preserve">{ </w:t>
+        <w:t xml:space="preserve">) { </w:t>
       </w:r>
       <w:r>
         <w:rPr>
@@ -28245,17 +27695,7 @@
           <w:sz w:val="21"/>
           <w:szCs w:val="21"/>
         </w:rPr>
-        <w:t>/</w:t>
-      </w:r>
-      <w:proofErr w:type="gramEnd"/>
-      <w:r>
-        <w:rPr>
-          <w:rFonts w:ascii="Consolas" w:eastAsia="Times New Roman" w:hAnsi="Consolas" w:cs="Times New Roman"/>
-          <w:color w:val="608B4E"/>
-          <w:sz w:val="21"/>
-          <w:szCs w:val="21"/>
-        </w:rPr>
-        <w:t>/ Condition that is true when player 2 has a higher score than player 1</w:t>
+        <w:t>// Condition that is true when player 2 has a higher score than player 1</w:t>
       </w:r>
     </w:p>
     <w:p>
@@ -28279,7 +27719,6 @@
         <w:t xml:space="preserve">            </w:t>
       </w:r>
       <w:proofErr w:type="spellStart"/>
-      <w:proofErr w:type="gramStart"/>
       <w:r>
         <w:rPr>
           <w:rFonts w:ascii="Consolas" w:eastAsia="Times New Roman" w:hAnsi="Consolas" w:cs="Times New Roman"/>
@@ -28297,17 +27736,7 @@
           <w:sz w:val="21"/>
           <w:szCs w:val="21"/>
         </w:rPr>
-        <w:t>(</w:t>
-      </w:r>
-      <w:proofErr w:type="gramEnd"/>
-      <w:r>
-        <w:rPr>
-          <w:rFonts w:ascii="Consolas" w:eastAsia="Times New Roman" w:hAnsi="Consolas" w:cs="Times New Roman"/>
-          <w:color w:val="D4D4D4"/>
-          <w:sz w:val="21"/>
-          <w:szCs w:val="21"/>
-        </w:rPr>
-        <w:t>)</w:t>
+        <w:t>()</w:t>
       </w:r>
     </w:p>
     <w:p>
@@ -28369,7 +27798,6 @@
         <w:t xml:space="preserve"> = </w:t>
       </w:r>
       <w:proofErr w:type="spellStart"/>
-      <w:proofErr w:type="gramStart"/>
       <w:r>
         <w:rPr>
           <w:rFonts w:ascii="Consolas" w:eastAsia="Times New Roman" w:hAnsi="Consolas" w:cs="Times New Roman"/>
@@ -28398,7 +27826,6 @@
         <w:t>getElementById</w:t>
       </w:r>
       <w:proofErr w:type="spellEnd"/>
-      <w:proofErr w:type="gramEnd"/>
       <w:r>
         <w:rPr>
           <w:rFonts w:ascii="Consolas" w:eastAsia="Times New Roman" w:hAnsi="Consolas" w:cs="Times New Roman"/>
@@ -28486,7 +27913,6 @@
         <w:t xml:space="preserve"> = </w:t>
       </w:r>
       <w:proofErr w:type="spellStart"/>
-      <w:proofErr w:type="gramStart"/>
       <w:r>
         <w:rPr>
           <w:rFonts w:ascii="Consolas" w:eastAsia="Times New Roman" w:hAnsi="Consolas" w:cs="Times New Roman"/>
@@ -28506,7 +27932,6 @@
         </w:rPr>
         <w:t>(</w:t>
       </w:r>
-      <w:proofErr w:type="gramEnd"/>
       <w:r>
         <w:rPr>
           <w:rFonts w:ascii="Consolas" w:eastAsia="Times New Roman" w:hAnsi="Consolas" w:cs="Times New Roman"/>
@@ -31474,7 +30899,7 @@
 </file>
 
 <file path=customXml/itemProps1.xml><?xml version="1.0" encoding="utf-8"?>
-<ds:datastoreItem xmlns:ds="http://schemas.openxmlformats.org/officeDocument/2006/customXml" ds:itemID="{ABFD20E0-3F40-4BDF-A513-B06CE15EF7A1}">
+<ds:datastoreItem xmlns:ds="http://schemas.openxmlformats.org/officeDocument/2006/customXml" ds:itemID="{77FDA840-E30C-4876-B35E-C5F62A5024E0}">
   <ds:schemaRefs>
     <ds:schemaRef ds:uri="http://schemas.openxmlformats.org/officeDocument/2006/bibliography"/>
   </ds:schemaRefs>

</xml_diff>